<commit_message>
sprawko update + lr
</commit_message>
<xml_diff>
--- a/clisp/docx/sprawozdanie.docx
+++ b/clisp/docx/sprawozdanie.docx
@@ -248,7 +248,6 @@
           <w:szCs w:val="29"/>
         </w:rPr>
       </w:pPr>
-      <w:bookmarkStart w:id="0" w:name="_GoBack"/>
       <w:r>
         <w:rPr>
           <w:sz w:val="29"/>
@@ -344,7 +343,6 @@
         <w:t>Tomasz Szopka 165530</w:t>
       </w:r>
     </w:p>
-    <w:bookmarkEnd w:id="0"/>
     <w:p/>
     <w:p>
       <w:pPr>
@@ -693,13 +691,259 @@
       </w:r>
       <w:proofErr w:type="spellStart"/>
       <w:r>
-        <w:t>Clispie</w:t>
+        <w:t>Clis</w:t>
+      </w:r>
+      <w:r>
+        <w:t>pie</w:t>
       </w:r>
       <w:proofErr w:type="spellEnd"/>
       <w:r>
-        <w:t xml:space="preserve"> odpowiada za logikę. W tym  </w:t>
-      </w:r>
-    </w:p>
+        <w:t xml:space="preserve"> odpowiada za logikę. W tym fragmencie zadania są funkcje (</w:t>
+      </w:r>
+      <w:proofErr w:type="spellStart"/>
+      <w:r>
+        <w:t>rules</w:t>
+      </w:r>
+      <w:proofErr w:type="spellEnd"/>
+      <w:r>
+        <w:t>) odpowiedzialne m.in. za:</w:t>
+      </w:r>
+    </w:p>
+    <w:p>
+      <w:pPr>
+        <w:pStyle w:val="Akapitzlist"/>
+        <w:numPr>
+          <w:ilvl w:val="0"/>
+          <w:numId w:val="2"/>
+        </w:numPr>
+      </w:pPr>
+      <w:r>
+        <w:t>Poruszanie się aktorów</w:t>
+      </w:r>
+    </w:p>
+    <w:p>
+      <w:pPr>
+        <w:pStyle w:val="Akapitzlist"/>
+        <w:numPr>
+          <w:ilvl w:val="0"/>
+          <w:numId w:val="2"/>
+        </w:numPr>
+      </w:pPr>
+      <w:r>
+        <w:t>„zabijanie”</w:t>
+      </w:r>
+    </w:p>
+    <w:p>
+      <w:pPr>
+        <w:pStyle w:val="Akapitzlist"/>
+        <w:numPr>
+          <w:ilvl w:val="0"/>
+          <w:numId w:val="2"/>
+        </w:numPr>
+      </w:pPr>
+      <w:r>
+        <w:t>Unikatowe funkcje zależne od implementacji</w:t>
+      </w:r>
+    </w:p>
+    <w:p>
+      <w:pPr>
+        <w:rPr>
+          <w:b/>
+          <w:bCs/>
+        </w:rPr>
+      </w:pPr>
+      <w:r>
+        <w:rPr>
+          <w:b/>
+          <w:bCs/>
+        </w:rPr>
+        <w:lastRenderedPageBreak/>
+        <w:t>Wymagania implementacyjne aktorów</w:t>
+      </w:r>
+    </w:p>
+    <w:p>
+      <w:pPr>
+        <w:numPr>
+          <w:ilvl w:val="0"/>
+          <w:numId w:val="4"/>
+        </w:numPr>
+      </w:pPr>
+      <w:r>
+        <w:t xml:space="preserve">Aktorzy muszą implementować logikę odpowiedzialną za odczyt/zapis informacji ze struktur wejściowych/wyjściowym. Jest to ważne z tego powodu, że następnie informacja o tych danych są </w:t>
+      </w:r>
+      <w:proofErr w:type="spellStart"/>
+      <w:r>
+        <w:t>serializowane</w:t>
+      </w:r>
+      <w:proofErr w:type="spellEnd"/>
+      <w:r>
+        <w:t xml:space="preserve"> do Stringa (</w:t>
+      </w:r>
+      <w:proofErr w:type="spellStart"/>
+      <w:r>
+        <w:t>java.</w:t>
+      </w:r>
+      <w:proofErr w:type="gramStart"/>
+      <w:r>
+        <w:t>lang</w:t>
+      </w:r>
+      <w:proofErr w:type="gramEnd"/>
+      <w:r>
+        <w:t>.String</w:t>
+      </w:r>
+      <w:proofErr w:type="spellEnd"/>
+      <w:r>
+        <w:t xml:space="preserve">) i przekazywane do instancji </w:t>
+      </w:r>
+      <w:proofErr w:type="spellStart"/>
+      <w:r>
+        <w:t>Clisp’a</w:t>
+      </w:r>
+      <w:proofErr w:type="spellEnd"/>
+      <w:r>
+        <w:t xml:space="preserve"> danego aktora</w:t>
+      </w:r>
+    </w:p>
+    <w:p>
+      <w:pPr>
+        <w:numPr>
+          <w:ilvl w:val="0"/>
+          <w:numId w:val="4"/>
+        </w:numPr>
+      </w:pPr>
+      <w:r>
+        <w:t>Aktorzy muszą implementować logikę pozwalająca na losowe przeprowadzenie następnej tury, tj. informacje zależne losowo (kierunek przemieszczenie, czy losowo wybrać kierunek, czy przyjąć łapówkę) muszą zostać ustalone na podstawie danych ze struktur wejściowych na poziomie logiki danego aktora.</w:t>
+      </w:r>
+    </w:p>
+    <w:p>
+      <w:pPr>
+        <w:numPr>
+          <w:ilvl w:val="0"/>
+          <w:numId w:val="4"/>
+        </w:numPr>
+      </w:pPr>
+      <w:r>
+        <w:t>Implementacja aktorów konkretnych osób należy umieścić w osobnych paczkach</w:t>
+      </w:r>
+    </w:p>
+    <w:p>
+      <w:pPr>
+        <w:numPr>
+          <w:ilvl w:val="0"/>
+          <w:numId w:val="4"/>
+        </w:numPr>
+      </w:pPr>
+      <w:r>
+        <w:t>W paczce, które zawiera implementacja aktorów powinien również znaleźć się plik *.</w:t>
+      </w:r>
+      <w:proofErr w:type="spellStart"/>
+      <w:proofErr w:type="gramStart"/>
+      <w:r>
+        <w:t>properties</w:t>
+      </w:r>
+      <w:proofErr w:type="spellEnd"/>
+      <w:proofErr w:type="gramEnd"/>
+      <w:r>
+        <w:t xml:space="preserve">, który zawiera dane wejściowe do pierwszej tury gry. Format pliku musi odpowiadać strukturze danych wejściowych, aby program mógł go odczytać </w:t>
+      </w:r>
+      <w:r>
+        <w:br/>
+      </w:r>
+      <w:r>
+        <w:t>i przeprowadzić inicjalizację instancji aktora w prawidłowy sposób.</w:t>
+      </w:r>
+    </w:p>
+    <w:p>
+      <w:r>
+        <w:t xml:space="preserve">Powyższe wymagania można zrealizować implementując dla swojego aktora interfejs </w:t>
+      </w:r>
+      <w:proofErr w:type="spellStart"/>
+      <w:r>
+        <w:rPr>
+          <w:b/>
+        </w:rPr>
+        <w:t>org.kornicameister.</w:t>
+      </w:r>
+      <w:proofErr w:type="gramStart"/>
+      <w:r>
+        <w:rPr>
+          <w:b/>
+        </w:rPr>
+        <w:t>sise</w:t>
+      </w:r>
+      <w:proofErr w:type="gramEnd"/>
+      <w:r>
+        <w:rPr>
+          <w:b/>
+        </w:rPr>
+        <w:t>.</w:t>
+      </w:r>
+      <w:proofErr w:type="gramStart"/>
+      <w:r>
+        <w:rPr>
+          <w:b/>
+        </w:rPr>
+        <w:t>lake</w:t>
+      </w:r>
+      <w:proofErr w:type="gramEnd"/>
+      <w:r>
+        <w:rPr>
+          <w:b/>
+        </w:rPr>
+        <w:t>.</w:t>
+      </w:r>
+      <w:proofErr w:type="gramStart"/>
+      <w:r>
+        <w:rPr>
+          <w:b/>
+        </w:rPr>
+        <w:t>types</w:t>
+      </w:r>
+      <w:proofErr w:type="gramEnd"/>
+      <w:r>
+        <w:rPr>
+          <w:b/>
+        </w:rPr>
+        <w:t>.ClispType</w:t>
+      </w:r>
+      <w:proofErr w:type="spellEnd"/>
+      <w:r>
+        <w:t>, który wymusza implementacją odpowiednich metod.</w:t>
+      </w:r>
+    </w:p>
+    <w:p>
+      <w:r>
+        <w:rPr>
+          <w:b/>
+          <w:bCs/>
+        </w:rPr>
+        <w:t>Jak działa tura</w:t>
+      </w:r>
+    </w:p>
+    <w:p>
+      <w:r>
+        <w:t xml:space="preserve">Aplikacja trzyma załadowane deskryptory aktorów. Deskryptor jest w tym miejscu takim obiektem, który wiąże ze sobą środowiska </w:t>
+      </w:r>
+      <w:proofErr w:type="spellStart"/>
+      <w:r>
+        <w:t>Clisp</w:t>
+      </w:r>
+      <w:proofErr w:type="spellEnd"/>
+      <w:r>
+        <w:t xml:space="preserve"> oraz instancję aktora po stronie Javy.</w:t>
+      </w:r>
+      <w:r>
+        <w:t xml:space="preserve"> </w:t>
+      </w:r>
+      <w:r>
+        <w:t>Tura jest kontrolowana przez świat, który uruchamia aktorów.</w:t>
+      </w:r>
+    </w:p>
+    <w:p>
+      <w:bookmarkStart w:id="0" w:name="_GoBack"/>
+      <w:bookmarkEnd w:id="0"/>
+    </w:p>
+    <w:p/>
     <w:sectPr>
       <w:pgSz w:w="11906" w:h="16838"/>
       <w:pgMar w:top="1417" w:right="1417" w:bottom="1417" w:left="1417" w:header="708" w:footer="708" w:gutter="0"/>
@@ -713,6 +957,205 @@
 <file path=word/numbering.xml><?xml version="1.0" encoding="utf-8"?>
 <w:numbering xmlns:wpc="http://schemas.microsoft.com/office/word/2010/wordprocessingCanvas" xmlns:mc="http://schemas.openxmlformats.org/markup-compatibility/2006" xmlns:o="urn:schemas-microsoft-com:office:office" xmlns:r="http://schemas.openxmlformats.org/officeDocument/2006/relationships" xmlns:m="http://schemas.openxmlformats.org/officeDocument/2006/math" xmlns:v="urn:schemas-microsoft-com:vml" xmlns:wp14="http://schemas.microsoft.com/office/word/2010/wordprocessingDrawing" xmlns:wp="http://schemas.openxmlformats.org/drawingml/2006/wordprocessingDrawing" xmlns:w10="urn:schemas-microsoft-com:office:word" xmlns:w="http://schemas.openxmlformats.org/wordprocessingml/2006/main" xmlns:w14="http://schemas.microsoft.com/office/word/2010/wordml" xmlns:w15="http://schemas.microsoft.com/office/word/2012/wordml" xmlns:wpg="http://schemas.microsoft.com/office/word/2010/wordprocessingGroup" xmlns:wpi="http://schemas.microsoft.com/office/word/2010/wordprocessingInk" xmlns:wne="http://schemas.microsoft.com/office/word/2006/wordml" xmlns:wps="http://schemas.microsoft.com/office/word/2010/wordprocessingShape" mc:Ignorable="w14 w15 wp14">
   <w:abstractNum w:abstractNumId="0">
+    <w:nsid w:val="3A417FB7"/>
+    <w:multiLevelType w:val="hybridMultilevel"/>
+    <w:tmpl w:val="B880A518"/>
+    <w:lvl w:ilvl="0" w:tplc="0415000F">
+      <w:start w:val="1"/>
+      <w:numFmt w:val="decimal"/>
+      <w:lvlText w:val="%1."/>
+      <w:lvlJc w:val="left"/>
+      <w:pPr>
+        <w:ind w:left="720" w:hanging="360"/>
+      </w:pPr>
+    </w:lvl>
+    <w:lvl w:ilvl="1" w:tplc="04150019" w:tentative="1">
+      <w:start w:val="1"/>
+      <w:numFmt w:val="lowerLetter"/>
+      <w:lvlText w:val="%2."/>
+      <w:lvlJc w:val="left"/>
+      <w:pPr>
+        <w:ind w:left="1440" w:hanging="360"/>
+      </w:pPr>
+    </w:lvl>
+    <w:lvl w:ilvl="2" w:tplc="0415001B" w:tentative="1">
+      <w:start w:val="1"/>
+      <w:numFmt w:val="lowerRoman"/>
+      <w:lvlText w:val="%3."/>
+      <w:lvlJc w:val="right"/>
+      <w:pPr>
+        <w:ind w:left="2160" w:hanging="180"/>
+      </w:pPr>
+    </w:lvl>
+    <w:lvl w:ilvl="3" w:tplc="0415000F" w:tentative="1">
+      <w:start w:val="1"/>
+      <w:numFmt w:val="decimal"/>
+      <w:lvlText w:val="%4."/>
+      <w:lvlJc w:val="left"/>
+      <w:pPr>
+        <w:ind w:left="2880" w:hanging="360"/>
+      </w:pPr>
+    </w:lvl>
+    <w:lvl w:ilvl="4" w:tplc="04150019" w:tentative="1">
+      <w:start w:val="1"/>
+      <w:numFmt w:val="lowerLetter"/>
+      <w:lvlText w:val="%5."/>
+      <w:lvlJc w:val="left"/>
+      <w:pPr>
+        <w:ind w:left="3600" w:hanging="360"/>
+      </w:pPr>
+    </w:lvl>
+    <w:lvl w:ilvl="5" w:tplc="0415001B" w:tentative="1">
+      <w:start w:val="1"/>
+      <w:numFmt w:val="lowerRoman"/>
+      <w:lvlText w:val="%6."/>
+      <w:lvlJc w:val="right"/>
+      <w:pPr>
+        <w:ind w:left="4320" w:hanging="180"/>
+      </w:pPr>
+    </w:lvl>
+    <w:lvl w:ilvl="6" w:tplc="0415000F" w:tentative="1">
+      <w:start w:val="1"/>
+      <w:numFmt w:val="decimal"/>
+      <w:lvlText w:val="%7."/>
+      <w:lvlJc w:val="left"/>
+      <w:pPr>
+        <w:ind w:left="5040" w:hanging="360"/>
+      </w:pPr>
+    </w:lvl>
+    <w:lvl w:ilvl="7" w:tplc="04150019" w:tentative="1">
+      <w:start w:val="1"/>
+      <w:numFmt w:val="lowerLetter"/>
+      <w:lvlText w:val="%8."/>
+      <w:lvlJc w:val="left"/>
+      <w:pPr>
+        <w:ind w:left="5760" w:hanging="360"/>
+      </w:pPr>
+    </w:lvl>
+    <w:lvl w:ilvl="8" w:tplc="0415001B" w:tentative="1">
+      <w:start w:val="1"/>
+      <w:numFmt w:val="lowerRoman"/>
+      <w:lvlText w:val="%9."/>
+      <w:lvlJc w:val="right"/>
+      <w:pPr>
+        <w:ind w:left="6480" w:hanging="180"/>
+      </w:pPr>
+    </w:lvl>
+  </w:abstractNum>
+  <w:abstractNum w:abstractNumId="1">
+    <w:nsid w:val="5A0078E6"/>
+    <w:multiLevelType w:val="hybridMultilevel"/>
+    <w:tmpl w:val="C142A150"/>
+    <w:lvl w:ilvl="0" w:tplc="9A8EE35A">
+      <w:start w:val="1"/>
+      <w:numFmt w:val="bullet"/>
+      <w:lvlText w:val=""/>
+      <w:lvlJc w:val="left"/>
+      <w:pPr>
+        <w:ind w:left="1077" w:hanging="360"/>
+      </w:pPr>
+      <w:rPr>
+        <w:rFonts w:ascii="Symbol" w:hAnsi="Symbol" w:hint="default"/>
+      </w:rPr>
+    </w:lvl>
+    <w:lvl w:ilvl="1" w:tplc="04150003" w:tentative="1">
+      <w:start w:val="1"/>
+      <w:numFmt w:val="bullet"/>
+      <w:lvlText w:val="o"/>
+      <w:lvlJc w:val="left"/>
+      <w:pPr>
+        <w:ind w:left="1440" w:hanging="360"/>
+      </w:pPr>
+      <w:rPr>
+        <w:rFonts w:ascii="Courier New" w:hAnsi="Courier New" w:cs="Courier New" w:hint="default"/>
+      </w:rPr>
+    </w:lvl>
+    <w:lvl w:ilvl="2" w:tplc="04150005" w:tentative="1">
+      <w:start w:val="1"/>
+      <w:numFmt w:val="bullet"/>
+      <w:lvlText w:val=""/>
+      <w:lvlJc w:val="left"/>
+      <w:pPr>
+        <w:ind w:left="2160" w:hanging="360"/>
+      </w:pPr>
+      <w:rPr>
+        <w:rFonts w:ascii="Wingdings" w:hAnsi="Wingdings" w:hint="default"/>
+      </w:rPr>
+    </w:lvl>
+    <w:lvl w:ilvl="3" w:tplc="04150001" w:tentative="1">
+      <w:start w:val="1"/>
+      <w:numFmt w:val="bullet"/>
+      <w:lvlText w:val=""/>
+      <w:lvlJc w:val="left"/>
+      <w:pPr>
+        <w:ind w:left="2880" w:hanging="360"/>
+      </w:pPr>
+      <w:rPr>
+        <w:rFonts w:ascii="Symbol" w:hAnsi="Symbol" w:hint="default"/>
+      </w:rPr>
+    </w:lvl>
+    <w:lvl w:ilvl="4" w:tplc="04150003" w:tentative="1">
+      <w:start w:val="1"/>
+      <w:numFmt w:val="bullet"/>
+      <w:lvlText w:val="o"/>
+      <w:lvlJc w:val="left"/>
+      <w:pPr>
+        <w:ind w:left="3600" w:hanging="360"/>
+      </w:pPr>
+      <w:rPr>
+        <w:rFonts w:ascii="Courier New" w:hAnsi="Courier New" w:cs="Courier New" w:hint="default"/>
+      </w:rPr>
+    </w:lvl>
+    <w:lvl w:ilvl="5" w:tplc="04150005" w:tentative="1">
+      <w:start w:val="1"/>
+      <w:numFmt w:val="bullet"/>
+      <w:lvlText w:val=""/>
+      <w:lvlJc w:val="left"/>
+      <w:pPr>
+        <w:ind w:left="4320" w:hanging="360"/>
+      </w:pPr>
+      <w:rPr>
+        <w:rFonts w:ascii="Wingdings" w:hAnsi="Wingdings" w:hint="default"/>
+      </w:rPr>
+    </w:lvl>
+    <w:lvl w:ilvl="6" w:tplc="04150001" w:tentative="1">
+      <w:start w:val="1"/>
+      <w:numFmt w:val="bullet"/>
+      <w:lvlText w:val=""/>
+      <w:lvlJc w:val="left"/>
+      <w:pPr>
+        <w:ind w:left="5040" w:hanging="360"/>
+      </w:pPr>
+      <w:rPr>
+        <w:rFonts w:ascii="Symbol" w:hAnsi="Symbol" w:hint="default"/>
+      </w:rPr>
+    </w:lvl>
+    <w:lvl w:ilvl="7" w:tplc="04150003" w:tentative="1">
+      <w:start w:val="1"/>
+      <w:numFmt w:val="bullet"/>
+      <w:lvlText w:val="o"/>
+      <w:lvlJc w:val="left"/>
+      <w:pPr>
+        <w:ind w:left="5760" w:hanging="360"/>
+      </w:pPr>
+      <w:rPr>
+        <w:rFonts w:ascii="Courier New" w:hAnsi="Courier New" w:cs="Courier New" w:hint="default"/>
+      </w:rPr>
+    </w:lvl>
+    <w:lvl w:ilvl="8" w:tplc="04150005" w:tentative="1">
+      <w:start w:val="1"/>
+      <w:numFmt w:val="bullet"/>
+      <w:lvlText w:val=""/>
+      <w:lvlJc w:val="left"/>
+      <w:pPr>
+        <w:ind w:left="6480" w:hanging="360"/>
+      </w:pPr>
+      <w:rPr>
+        <w:rFonts w:ascii="Wingdings" w:hAnsi="Wingdings" w:hint="default"/>
+      </w:rPr>
+    </w:lvl>
+  </w:abstractNum>
+  <w:abstractNum w:abstractNumId="2">
     <w:nsid w:val="6759054E"/>
     <w:multiLevelType w:val="hybridMultilevel"/>
     <w:tmpl w:val="2940E7AE"/>
@@ -802,7 +1245,147 @@
       </w:pPr>
     </w:lvl>
   </w:abstractNum>
+  <w:abstractNum w:abstractNumId="3">
+    <w:nsid w:val="7B5C38CB"/>
+    <w:multiLevelType w:val="multilevel"/>
+    <w:tmpl w:val="6C243C0C"/>
+    <w:lvl w:ilvl="0">
+      <w:start w:val="1"/>
+      <w:numFmt w:val="decimal"/>
+      <w:pStyle w:val="Nagwek1"/>
+      <w:lvlText w:val="%1"/>
+      <w:lvlJc w:val="left"/>
+      <w:pPr>
+        <w:ind w:left="432" w:hanging="432"/>
+      </w:pPr>
+      <w:rPr>
+        <w:rFonts w:hint="default"/>
+        <w:color w:val="5B9BD5" w:themeColor="accent1"/>
+      </w:rPr>
+    </w:lvl>
+    <w:lvl w:ilvl="1">
+      <w:start w:val="1"/>
+      <w:numFmt w:val="decimal"/>
+      <w:pStyle w:val="Nagwek2"/>
+      <w:lvlText w:val="%1.%2"/>
+      <w:lvlJc w:val="left"/>
+      <w:pPr>
+        <w:ind w:left="576" w:hanging="576"/>
+      </w:pPr>
+      <w:rPr>
+        <w:rFonts w:hint="default"/>
+        <w:color w:val="5B9BD5" w:themeColor="accent1"/>
+      </w:rPr>
+    </w:lvl>
+    <w:lvl w:ilvl="2">
+      <w:start w:val="1"/>
+      <w:numFmt w:val="decimal"/>
+      <w:pStyle w:val="Nagwek3"/>
+      <w:lvlText w:val="%1.%2.%3"/>
+      <w:lvlJc w:val="left"/>
+      <w:pPr>
+        <w:ind w:left="720" w:hanging="720"/>
+      </w:pPr>
+      <w:rPr>
+        <w:rFonts w:hint="default"/>
+        <w:color w:val="5B9BD5" w:themeColor="accent1"/>
+      </w:rPr>
+    </w:lvl>
+    <w:lvl w:ilvl="3">
+      <w:start w:val="1"/>
+      <w:numFmt w:val="decimal"/>
+      <w:pStyle w:val="Nagwek4"/>
+      <w:lvlText w:val="%1.%2.%3.%4"/>
+      <w:lvlJc w:val="left"/>
+      <w:pPr>
+        <w:ind w:left="864" w:hanging="864"/>
+      </w:pPr>
+      <w:rPr>
+        <w:rFonts w:hint="default"/>
+        <w:color w:val="5B9BD5" w:themeColor="accent1"/>
+      </w:rPr>
+    </w:lvl>
+    <w:lvl w:ilvl="4">
+      <w:start w:val="1"/>
+      <w:numFmt w:val="decimal"/>
+      <w:pStyle w:val="Nagwek5"/>
+      <w:lvlText w:val="%1.%2.%3.%4.%5"/>
+      <w:lvlJc w:val="left"/>
+      <w:pPr>
+        <w:ind w:left="1008" w:hanging="1008"/>
+      </w:pPr>
+      <w:rPr>
+        <w:rFonts w:hint="default"/>
+        <w:color w:val="5B9BD5" w:themeColor="accent1"/>
+      </w:rPr>
+    </w:lvl>
+    <w:lvl w:ilvl="5">
+      <w:start w:val="1"/>
+      <w:numFmt w:val="decimal"/>
+      <w:pStyle w:val="Nagwek6"/>
+      <w:lvlText w:val="%1.%2.%3.%4.%5.%6"/>
+      <w:lvlJc w:val="left"/>
+      <w:pPr>
+        <w:ind w:left="1152" w:hanging="1152"/>
+      </w:pPr>
+      <w:rPr>
+        <w:rFonts w:hint="default"/>
+        <w:color w:val="5B9BD5" w:themeColor="accent1"/>
+      </w:rPr>
+    </w:lvl>
+    <w:lvl w:ilvl="6">
+      <w:start w:val="1"/>
+      <w:numFmt w:val="decimal"/>
+      <w:pStyle w:val="Nagwek7"/>
+      <w:lvlText w:val="%1.%2.%3.%4.%5.%6.%7"/>
+      <w:lvlJc w:val="left"/>
+      <w:pPr>
+        <w:ind w:left="1296" w:hanging="1296"/>
+      </w:pPr>
+      <w:rPr>
+        <w:rFonts w:hint="default"/>
+        <w:color w:val="5B9BD5" w:themeColor="accent1"/>
+      </w:rPr>
+    </w:lvl>
+    <w:lvl w:ilvl="7">
+      <w:start w:val="1"/>
+      <w:numFmt w:val="decimal"/>
+      <w:pStyle w:val="Nagwek8"/>
+      <w:lvlText w:val="%1.%2.%3.%4.%5.%6.%7.%8"/>
+      <w:lvlJc w:val="left"/>
+      <w:pPr>
+        <w:ind w:left="1440" w:hanging="1440"/>
+      </w:pPr>
+      <w:rPr>
+        <w:rFonts w:hint="default"/>
+        <w:color w:val="5B9BD5" w:themeColor="accent1"/>
+      </w:rPr>
+    </w:lvl>
+    <w:lvl w:ilvl="8">
+      <w:start w:val="1"/>
+      <w:numFmt w:val="decimal"/>
+      <w:pStyle w:val="Nagwek9"/>
+      <w:lvlText w:val="%1.%2.%3.%4.%5.%6.%7.%8.%9"/>
+      <w:lvlJc w:val="left"/>
+      <w:pPr>
+        <w:ind w:left="1584" w:hanging="1584"/>
+      </w:pPr>
+      <w:rPr>
+        <w:rFonts w:hint="default"/>
+        <w:color w:val="5B9BD5" w:themeColor="accent1"/>
+      </w:rPr>
+    </w:lvl>
+  </w:abstractNum>
   <w:num w:numId="1">
+    <w:abstractNumId w:val="2"/>
+  </w:num>
+  <w:num w:numId="2">
+    <w:abstractNumId w:val="1"/>
+  </w:num>
+  <w:num w:numId="3">
+    <w:abstractNumId w:val="3"/>
+  </w:num>
+  <w:num w:numId="4">
     <w:abstractNumId w:val="0"/>
   </w:num>
 </w:numbering>
@@ -1238,10 +1821,223 @@
       <w:szCs w:val="29"/>
     </w:rPr>
   </w:style>
+  <w:style w:type="paragraph" w:styleId="Nagwek2">
+    <w:name w:val="heading 2"/>
+    <w:basedOn w:val="Normalny"/>
+    <w:next w:val="Normalny"/>
+    <w:link w:val="Nagwek2Znak"/>
+    <w:uiPriority w:val="9"/>
+    <w:unhideWhenUsed/>
+    <w:qFormat/>
+    <w:rsid w:val="001D05E3"/>
+    <w:pPr>
+      <w:keepNext/>
+      <w:keepLines/>
+      <w:spacing w:before="40"/>
+      <w:outlineLvl w:val="1"/>
+    </w:pPr>
+    <w:rPr>
+      <w:rFonts w:asciiTheme="majorHAnsi" w:eastAsiaTheme="majorEastAsia" w:hAnsiTheme="majorHAnsi" w:cstheme="majorBidi"/>
+      <w:color w:val="2E74B5" w:themeColor="accent1" w:themeShade="BF"/>
+      <w:sz w:val="26"/>
+      <w:szCs w:val="26"/>
+    </w:rPr>
+  </w:style>
+  <w:style w:type="paragraph" w:styleId="Nagwek3">
+    <w:name w:val="heading 3"/>
+    <w:basedOn w:val="Normalny"/>
+    <w:next w:val="Normalny"/>
+    <w:link w:val="Nagwek3Znak"/>
+    <w:autoRedefine/>
+    <w:uiPriority w:val="9"/>
+    <w:semiHidden/>
+    <w:unhideWhenUsed/>
+    <w:qFormat/>
+    <w:rsid w:val="001D05E3"/>
+    <w:pPr>
+      <w:keepNext/>
+      <w:keepLines/>
+      <w:spacing w:before="40"/>
+      <w:ind w:left="720" w:hanging="720"/>
+      <w:jc w:val="left"/>
+      <w:outlineLvl w:val="2"/>
+    </w:pPr>
+    <w:rPr>
+      <w:rFonts w:asciiTheme="majorHAnsi" w:eastAsiaTheme="majorEastAsia" w:hAnsiTheme="majorHAnsi" w:cstheme="majorBidi"/>
+      <w:b/>
+      <w:bCs/>
+      <w:szCs w:val="24"/>
+      <w:lang w:eastAsia="ja-JP"/>
+    </w:rPr>
+  </w:style>
+  <w:style w:type="paragraph" w:styleId="Nagwek4">
+    <w:name w:val="heading 4"/>
+    <w:basedOn w:val="Normalny"/>
+    <w:next w:val="Normalny"/>
+    <w:link w:val="Nagwek4Znak"/>
+    <w:autoRedefine/>
+    <w:uiPriority w:val="9"/>
+    <w:semiHidden/>
+    <w:unhideWhenUsed/>
+    <w:qFormat/>
+    <w:rsid w:val="001D05E3"/>
+    <w:pPr>
+      <w:keepNext/>
+      <w:keepLines/>
+      <w:spacing w:before="40"/>
+      <w:ind w:left="864" w:hanging="864"/>
+      <w:jc w:val="left"/>
+      <w:outlineLvl w:val="3"/>
+    </w:pPr>
+    <w:rPr>
+      <w:rFonts w:asciiTheme="majorHAnsi" w:eastAsiaTheme="majorEastAsia" w:hAnsiTheme="majorHAnsi" w:cstheme="majorBidi"/>
+      <w:b/>
+      <w:bCs/>
+      <w:i/>
+      <w:iCs/>
+      <w:sz w:val="22"/>
+      <w:lang w:eastAsia="ja-JP"/>
+    </w:rPr>
+  </w:style>
+  <w:style w:type="paragraph" w:styleId="Nagwek5">
+    <w:name w:val="heading 5"/>
+    <w:basedOn w:val="Normalny"/>
+    <w:next w:val="Normalny"/>
+    <w:link w:val="Nagwek5Znak"/>
+    <w:autoRedefine/>
+    <w:uiPriority w:val="9"/>
+    <w:semiHidden/>
+    <w:unhideWhenUsed/>
+    <w:qFormat/>
+    <w:rsid w:val="001D05E3"/>
+    <w:pPr>
+      <w:keepNext/>
+      <w:keepLines/>
+      <w:spacing w:before="40"/>
+      <w:ind w:left="1008" w:hanging="1008"/>
+      <w:jc w:val="left"/>
+      <w:outlineLvl w:val="4"/>
+    </w:pPr>
+    <w:rPr>
+      <w:rFonts w:asciiTheme="majorHAnsi" w:eastAsiaTheme="majorEastAsia" w:hAnsiTheme="majorHAnsi" w:cstheme="majorBidi"/>
+      <w:sz w:val="22"/>
+      <w:lang w:eastAsia="ja-JP"/>
+    </w:rPr>
+  </w:style>
+  <w:style w:type="paragraph" w:styleId="Nagwek6">
+    <w:name w:val="heading 6"/>
+    <w:basedOn w:val="Normalny"/>
+    <w:next w:val="Normalny"/>
+    <w:link w:val="Nagwek6Znak"/>
+    <w:autoRedefine/>
+    <w:uiPriority w:val="9"/>
+    <w:semiHidden/>
+    <w:unhideWhenUsed/>
+    <w:qFormat/>
+    <w:rsid w:val="001D05E3"/>
+    <w:pPr>
+      <w:keepNext/>
+      <w:keepLines/>
+      <w:spacing w:before="40"/>
+      <w:ind w:left="1152" w:hanging="1152"/>
+      <w:jc w:val="left"/>
+      <w:outlineLvl w:val="5"/>
+    </w:pPr>
+    <w:rPr>
+      <w:rFonts w:asciiTheme="majorHAnsi" w:eastAsiaTheme="majorEastAsia" w:hAnsiTheme="majorHAnsi" w:cstheme="majorBidi"/>
+      <w:sz w:val="20"/>
+      <w:szCs w:val="20"/>
+      <w:lang w:eastAsia="ja-JP"/>
+    </w:rPr>
+  </w:style>
+  <w:style w:type="paragraph" w:styleId="Nagwek7">
+    <w:name w:val="heading 7"/>
+    <w:basedOn w:val="Normalny"/>
+    <w:next w:val="Normalny"/>
+    <w:link w:val="Nagwek7Znak"/>
+    <w:autoRedefine/>
+    <w:uiPriority w:val="9"/>
+    <w:semiHidden/>
+    <w:unhideWhenUsed/>
+    <w:qFormat/>
+    <w:rsid w:val="001D05E3"/>
+    <w:pPr>
+      <w:keepNext/>
+      <w:keepLines/>
+      <w:spacing w:before="40"/>
+      <w:ind w:left="1296" w:hanging="1296"/>
+      <w:jc w:val="left"/>
+      <w:outlineLvl w:val="6"/>
+    </w:pPr>
+    <w:rPr>
+      <w:rFonts w:asciiTheme="majorHAnsi" w:eastAsiaTheme="majorEastAsia" w:hAnsiTheme="majorHAnsi" w:cstheme="majorBidi"/>
+      <w:i/>
+      <w:iCs/>
+      <w:sz w:val="20"/>
+      <w:szCs w:val="20"/>
+      <w:lang w:eastAsia="ja-JP"/>
+    </w:rPr>
+  </w:style>
+  <w:style w:type="paragraph" w:styleId="Nagwek8">
+    <w:name w:val="heading 8"/>
+    <w:basedOn w:val="Normalny"/>
+    <w:next w:val="Normalny"/>
+    <w:link w:val="Nagwek8Znak"/>
+    <w:autoRedefine/>
+    <w:uiPriority w:val="9"/>
+    <w:semiHidden/>
+    <w:unhideWhenUsed/>
+    <w:qFormat/>
+    <w:rsid w:val="001D05E3"/>
+    <w:pPr>
+      <w:keepNext/>
+      <w:keepLines/>
+      <w:spacing w:before="40"/>
+      <w:ind w:left="1440" w:hanging="1440"/>
+      <w:jc w:val="left"/>
+      <w:outlineLvl w:val="7"/>
+    </w:pPr>
+    <w:rPr>
+      <w:rFonts w:asciiTheme="majorHAnsi" w:eastAsiaTheme="majorEastAsia" w:hAnsiTheme="majorHAnsi" w:cstheme="majorBidi"/>
+      <w:caps/>
+      <w:color w:val="272727" w:themeColor="text1" w:themeTint="D8"/>
+      <w:sz w:val="18"/>
+      <w:szCs w:val="18"/>
+      <w:lang w:eastAsia="ja-JP"/>
+    </w:rPr>
+  </w:style>
+  <w:style w:type="paragraph" w:styleId="Nagwek9">
+    <w:name w:val="heading 9"/>
+    <w:basedOn w:val="Normalny"/>
+    <w:next w:val="Normalny"/>
+    <w:link w:val="Nagwek9Znak"/>
+    <w:autoRedefine/>
+    <w:uiPriority w:val="9"/>
+    <w:semiHidden/>
+    <w:unhideWhenUsed/>
+    <w:qFormat/>
+    <w:rsid w:val="001D05E3"/>
+    <w:pPr>
+      <w:keepNext/>
+      <w:keepLines/>
+      <w:spacing w:before="40"/>
+      <w:ind w:left="1584" w:hanging="1584"/>
+      <w:jc w:val="left"/>
+      <w:outlineLvl w:val="8"/>
+    </w:pPr>
+    <w:rPr>
+      <w:rFonts w:asciiTheme="majorHAnsi" w:eastAsiaTheme="majorEastAsia" w:hAnsiTheme="majorHAnsi" w:cstheme="majorBidi"/>
+      <w:i/>
+      <w:iCs/>
+      <w:caps/>
+      <w:sz w:val="18"/>
+      <w:szCs w:val="18"/>
+      <w:lang w:eastAsia="ja-JP"/>
+    </w:rPr>
+  </w:style>
   <w:style w:type="character" w:default="1" w:styleId="Domylnaczcionkaakapitu">
     <w:name w:val="Default Paragraph Font"/>
     <w:uiPriority w:val="1"/>
-    <w:semiHidden/>
     <w:unhideWhenUsed/>
   </w:style>
   <w:style w:type="table" w:default="1" w:styleId="Standardowy">
@@ -1333,6 +2129,127 @@
       <w:color w:val="44546A" w:themeColor="text2"/>
       <w:sz w:val="18"/>
       <w:szCs w:val="18"/>
+    </w:rPr>
+  </w:style>
+  <w:style w:type="character" w:customStyle="1" w:styleId="Nagwek2Znak">
+    <w:name w:val="Nagłówek 2 Znak"/>
+    <w:basedOn w:val="Domylnaczcionkaakapitu"/>
+    <w:link w:val="Nagwek2"/>
+    <w:uiPriority w:val="9"/>
+    <w:semiHidden/>
+    <w:rsid w:val="001D05E3"/>
+    <w:rPr>
+      <w:rFonts w:asciiTheme="majorHAnsi" w:eastAsiaTheme="majorEastAsia" w:hAnsiTheme="majorHAnsi" w:cstheme="majorBidi"/>
+      <w:color w:val="2E74B5" w:themeColor="accent1" w:themeShade="BF"/>
+      <w:sz w:val="26"/>
+      <w:szCs w:val="26"/>
+    </w:rPr>
+  </w:style>
+  <w:style w:type="character" w:customStyle="1" w:styleId="Nagwek3Znak">
+    <w:name w:val="Nagłówek 3 Znak"/>
+    <w:basedOn w:val="Domylnaczcionkaakapitu"/>
+    <w:link w:val="Nagwek3"/>
+    <w:uiPriority w:val="9"/>
+    <w:semiHidden/>
+    <w:rsid w:val="001D05E3"/>
+    <w:rPr>
+      <w:rFonts w:asciiTheme="majorHAnsi" w:eastAsiaTheme="majorEastAsia" w:hAnsiTheme="majorHAnsi" w:cstheme="majorBidi"/>
+      <w:b/>
+      <w:bCs/>
+      <w:sz w:val="24"/>
+      <w:szCs w:val="24"/>
+      <w:lang w:eastAsia="ja-JP"/>
+    </w:rPr>
+  </w:style>
+  <w:style w:type="character" w:customStyle="1" w:styleId="Nagwek4Znak">
+    <w:name w:val="Nagłówek 4 Znak"/>
+    <w:basedOn w:val="Domylnaczcionkaakapitu"/>
+    <w:link w:val="Nagwek4"/>
+    <w:uiPriority w:val="9"/>
+    <w:semiHidden/>
+    <w:rsid w:val="001D05E3"/>
+    <w:rPr>
+      <w:rFonts w:asciiTheme="majorHAnsi" w:eastAsiaTheme="majorEastAsia" w:hAnsiTheme="majorHAnsi" w:cstheme="majorBidi"/>
+      <w:b/>
+      <w:bCs/>
+      <w:i/>
+      <w:iCs/>
+      <w:lang w:eastAsia="ja-JP"/>
+    </w:rPr>
+  </w:style>
+  <w:style w:type="character" w:customStyle="1" w:styleId="Nagwek5Znak">
+    <w:name w:val="Nagłówek 5 Znak"/>
+    <w:basedOn w:val="Domylnaczcionkaakapitu"/>
+    <w:link w:val="Nagwek5"/>
+    <w:uiPriority w:val="9"/>
+    <w:semiHidden/>
+    <w:rsid w:val="001D05E3"/>
+    <w:rPr>
+      <w:rFonts w:asciiTheme="majorHAnsi" w:eastAsiaTheme="majorEastAsia" w:hAnsiTheme="majorHAnsi" w:cstheme="majorBidi"/>
+      <w:lang w:eastAsia="ja-JP"/>
+    </w:rPr>
+  </w:style>
+  <w:style w:type="character" w:customStyle="1" w:styleId="Nagwek6Znak">
+    <w:name w:val="Nagłówek 6 Znak"/>
+    <w:basedOn w:val="Domylnaczcionkaakapitu"/>
+    <w:link w:val="Nagwek6"/>
+    <w:uiPriority w:val="9"/>
+    <w:semiHidden/>
+    <w:rsid w:val="001D05E3"/>
+    <w:rPr>
+      <w:rFonts w:asciiTheme="majorHAnsi" w:eastAsiaTheme="majorEastAsia" w:hAnsiTheme="majorHAnsi" w:cstheme="majorBidi"/>
+      <w:sz w:val="20"/>
+      <w:szCs w:val="20"/>
+      <w:lang w:eastAsia="ja-JP"/>
+    </w:rPr>
+  </w:style>
+  <w:style w:type="character" w:customStyle="1" w:styleId="Nagwek7Znak">
+    <w:name w:val="Nagłówek 7 Znak"/>
+    <w:basedOn w:val="Domylnaczcionkaakapitu"/>
+    <w:link w:val="Nagwek7"/>
+    <w:uiPriority w:val="9"/>
+    <w:semiHidden/>
+    <w:rsid w:val="001D05E3"/>
+    <w:rPr>
+      <w:rFonts w:asciiTheme="majorHAnsi" w:eastAsiaTheme="majorEastAsia" w:hAnsiTheme="majorHAnsi" w:cstheme="majorBidi"/>
+      <w:i/>
+      <w:iCs/>
+      <w:sz w:val="20"/>
+      <w:szCs w:val="20"/>
+      <w:lang w:eastAsia="ja-JP"/>
+    </w:rPr>
+  </w:style>
+  <w:style w:type="character" w:customStyle="1" w:styleId="Nagwek8Znak">
+    <w:name w:val="Nagłówek 8 Znak"/>
+    <w:basedOn w:val="Domylnaczcionkaakapitu"/>
+    <w:link w:val="Nagwek8"/>
+    <w:uiPriority w:val="9"/>
+    <w:semiHidden/>
+    <w:rsid w:val="001D05E3"/>
+    <w:rPr>
+      <w:rFonts w:asciiTheme="majorHAnsi" w:eastAsiaTheme="majorEastAsia" w:hAnsiTheme="majorHAnsi" w:cstheme="majorBidi"/>
+      <w:caps/>
+      <w:color w:val="272727" w:themeColor="text1" w:themeTint="D8"/>
+      <w:sz w:val="18"/>
+      <w:szCs w:val="18"/>
+      <w:lang w:eastAsia="ja-JP"/>
+    </w:rPr>
+  </w:style>
+  <w:style w:type="character" w:customStyle="1" w:styleId="Nagwek9Znak">
+    <w:name w:val="Nagłówek 9 Znak"/>
+    <w:basedOn w:val="Domylnaczcionkaakapitu"/>
+    <w:link w:val="Nagwek9"/>
+    <w:uiPriority w:val="9"/>
+    <w:semiHidden/>
+    <w:rsid w:val="001D05E3"/>
+    <w:rPr>
+      <w:rFonts w:asciiTheme="majorHAnsi" w:eastAsiaTheme="majorEastAsia" w:hAnsiTheme="majorHAnsi" w:cstheme="majorBidi"/>
+      <w:i/>
+      <w:iCs/>
+      <w:caps/>
+      <w:sz w:val="18"/>
+      <w:szCs w:val="18"/>
+      <w:lang w:eastAsia="ja-JP"/>
     </w:rPr>
   </w:style>
 </w:styles>

</xml_diff>

<commit_message>
Corrected my impl + description in report
</commit_message>
<xml_diff>
--- a/clisp/docx/sprawozdanie.docx
+++ b/clisp/docx/sprawozdanie.docx
@@ -1,6 +1,6 @@
 
 <file path=word/document.xml><?xml version="1.0" encoding="utf-8"?>
-<w:document xmlns:wpc="http://schemas.microsoft.com/office/word/2010/wordprocessingCanvas" xmlns:mc="http://schemas.openxmlformats.org/markup-compatibility/2006" xmlns:o="urn:schemas-microsoft-com:office:office" xmlns:r="http://schemas.openxmlformats.org/officeDocument/2006/relationships" xmlns:m="http://schemas.openxmlformats.org/officeDocument/2006/math" xmlns:v="urn:schemas-microsoft-com:vml" xmlns:wp14="http://schemas.microsoft.com/office/word/2010/wordprocessingDrawing" xmlns:wp="http://schemas.openxmlformats.org/drawingml/2006/wordprocessingDrawing" xmlns:w10="urn:schemas-microsoft-com:office:word" xmlns:w="http://schemas.openxmlformats.org/wordprocessingml/2006/main" xmlns:w14="http://schemas.microsoft.com/office/word/2010/wordml" xmlns:w15="http://schemas.microsoft.com/office/word/2012/wordml" xmlns:wpg="http://schemas.microsoft.com/office/word/2010/wordprocessingGroup" xmlns:wpi="http://schemas.microsoft.com/office/word/2010/wordprocessingInk" xmlns:wne="http://schemas.microsoft.com/office/word/2006/wordml" xmlns:wps="http://schemas.microsoft.com/office/word/2010/wordprocessingShape" mc:Ignorable="w14 w15 wp14">
+<w:document xmlns:wpc="http://schemas.microsoft.com/office/word/2010/wordprocessingCanvas" xmlns:mc="http://schemas.openxmlformats.org/markup-compatibility/2006" xmlns:o="urn:schemas-microsoft-com:office:office" xmlns:r="http://schemas.openxmlformats.org/officeDocument/2006/relationships" xmlns:m="http://schemas.openxmlformats.org/officeDocument/2006/math" xmlns:v="urn:schemas-microsoft-com:vml" xmlns:wp14="http://schemas.microsoft.com/office/word/2010/wordprocessingDrawing" xmlns:wp="http://schemas.openxmlformats.org/drawingml/2006/wordprocessingDrawing" xmlns:w10="urn:schemas-microsoft-com:office:word" xmlns:w="http://schemas.openxmlformats.org/wordprocessingml/2006/main" xmlns:w14="http://schemas.microsoft.com/office/word/2010/wordml" xmlns:wpg="http://schemas.microsoft.com/office/word/2010/wordprocessingGroup" xmlns:wpi="http://schemas.microsoft.com/office/word/2010/wordprocessingInk" xmlns:wne="http://schemas.microsoft.com/office/word/2006/wordml" xmlns:wps="http://schemas.microsoft.com/office/word/2010/wordprocessingShape" mc:Ignorable="w14 wp14">
   <w:body>
     <w:tbl>
       <w:tblPr>
@@ -403,10 +403,7 @@
         <w:t xml:space="preserve"> </w:t>
       </w:r>
       <w:r>
-        <w:t xml:space="preserve">mają następujące czynniki </w:t>
-      </w:r>
-      <w:r>
-        <w:t>efektywność</w:t>
+        <w:t>mają następujące czynniki efektywność</w:t>
       </w:r>
       <w:r>
         <w:t xml:space="preserve"> ilość zjedzonego pokarmu, ilość pomyślnych ucieczek z w</w:t>
@@ -642,7 +639,7 @@
                     <pic:cNvPicPr/>
                   </pic:nvPicPr>
                   <pic:blipFill>
-                    <a:blip r:embed="rId5"/>
+                    <a:blip r:embed="rId6"/>
                     <a:stretch>
                       <a:fillRect/>
                     </a:stretch>
@@ -671,14 +668,27 @@
       <w:r>
         <w:t xml:space="preserve">Rysunek </w:t>
       </w:r>
-      <w:fldSimple w:instr=" SEQ Rysunek \* ARABIC ">
-        <w:r>
-          <w:rPr>
-            <w:noProof/>
-          </w:rPr>
-          <w:t>1</w:t>
-        </w:r>
-      </w:fldSimple>
+      <w:r>
+        <w:fldChar w:fldCharType="begin"/>
+      </w:r>
+      <w:r>
+        <w:instrText xml:space="preserve"> SEQ Rysunek \* ARABIC </w:instrText>
+      </w:r>
+      <w:r>
+        <w:fldChar w:fldCharType="separate"/>
+      </w:r>
+      <w:r>
+        <w:rPr>
+          <w:noProof/>
+        </w:rPr>
+        <w:t>1</w:t>
+      </w:r>
+      <w:r>
+        <w:rPr>
+          <w:noProof/>
+        </w:rPr>
+        <w:fldChar w:fldCharType="end"/>
+      </w:r>
       <w:r>
         <w:t xml:space="preserve">Przykładowy </w:t>
       </w:r>
@@ -791,15 +801,7 @@
       </w:r>
       <w:proofErr w:type="spellStart"/>
       <w:r>
-        <w:t>java.</w:t>
-      </w:r>
-      <w:proofErr w:type="gramStart"/>
-      <w:r>
-        <w:t>lang</w:t>
-      </w:r>
-      <w:proofErr w:type="gramEnd"/>
-      <w:r>
-        <w:t>.String</w:t>
+        <w:t>java.lang.String</w:t>
       </w:r>
       <w:proofErr w:type="spellEnd"/>
       <w:r>
@@ -847,12 +849,10 @@
         <w:t>W paczce, które zawiera implementacja aktorów powinien również znaleźć się plik *.</w:t>
       </w:r>
       <w:proofErr w:type="spellStart"/>
-      <w:proofErr w:type="gramStart"/>
       <w:r>
         <w:t>properties</w:t>
       </w:r>
       <w:proofErr w:type="spellEnd"/>
-      <w:proofErr w:type="gramEnd"/>
       <w:r>
         <w:t xml:space="preserve">, który zawiera dane wejściowe do pierwszej tury gry. Format pliku musi odpowiadać strukturze danych wejściowych, aby program mógł go odczytać </w:t>
       </w:r>
@@ -872,49 +872,7 @@
         <w:rPr>
           <w:b/>
         </w:rPr>
-        <w:t>org.kornicameister.</w:t>
-      </w:r>
-      <w:proofErr w:type="gramStart"/>
-      <w:r>
-        <w:rPr>
-          <w:b/>
-        </w:rPr>
-        <w:t>sise</w:t>
-      </w:r>
-      <w:proofErr w:type="gramEnd"/>
-      <w:r>
-        <w:rPr>
-          <w:b/>
-        </w:rPr>
-        <w:t>.</w:t>
-      </w:r>
-      <w:proofErr w:type="gramStart"/>
-      <w:r>
-        <w:rPr>
-          <w:b/>
-        </w:rPr>
-        <w:t>lake</w:t>
-      </w:r>
-      <w:proofErr w:type="gramEnd"/>
-      <w:r>
-        <w:rPr>
-          <w:b/>
-        </w:rPr>
-        <w:t>.</w:t>
-      </w:r>
-      <w:proofErr w:type="gramStart"/>
-      <w:r>
-        <w:rPr>
-          <w:b/>
-        </w:rPr>
-        <w:t>types</w:t>
-      </w:r>
-      <w:proofErr w:type="gramEnd"/>
-      <w:r>
-        <w:rPr>
-          <w:b/>
-        </w:rPr>
-        <w:t>.ClispType</w:t>
+        <w:t>org.kornicameister.sise.lake.types.ClispType</w:t>
       </w:r>
       <w:proofErr w:type="spellEnd"/>
       <w:r>
@@ -1068,18 +1026,10 @@
         <w:t>Poniżej 31 – ryba jest gło</w:t>
       </w:r>
       <w:r>
-        <w:t xml:space="preserve">dująca i zacznie tracić punkty </w:t>
-      </w:r>
-      <w:proofErr w:type="gramStart"/>
-      <w:r>
-        <w:t>ż</w:t>
-      </w:r>
-      <w:r>
-        <w:t>ycia co</w:t>
-      </w:r>
-      <w:proofErr w:type="gramEnd"/>
-      <w:r>
-        <w:t xml:space="preserve"> turę i umrze, jeżeli czegoś nie zje.</w:t>
+        <w:t>dująca i zacznie tracić punkty ż</w:t>
+      </w:r>
+      <w:r>
+        <w:t>ycia co turę i umrze, jeżeli czegoś nie zje.</w:t>
       </w:r>
     </w:p>
     <w:p>
@@ -1374,52 +1324,7 @@
         <w:ind w:firstLine="708"/>
       </w:pPr>
       <w:r>
-        <w:t>Gdy ryba znajduje si</w:t>
-      </w:r>
-      <w:r>
-        <w:rPr>
-          <w:rFonts w:hint="eastAsia"/>
-        </w:rPr>
-        <w:t>ę</w:t>
-      </w:r>
-      <w:r>
-        <w:t xml:space="preserve"> w zasi</w:t>
-      </w:r>
-      <w:r>
-        <w:rPr>
-          <w:rFonts w:hint="eastAsia"/>
-        </w:rPr>
-        <w:t>ę</w:t>
-      </w:r>
-      <w:r>
-        <w:t>gu jego ataku i jego atak jest wi</w:t>
-      </w:r>
-      <w:r>
-        <w:rPr>
-          <w:rFonts w:hint="eastAsia"/>
-        </w:rPr>
-        <w:t>ę</w:t>
-      </w:r>
-      <w:r>
-        <w:t>kszy ni</w:t>
-      </w:r>
-      <w:r>
-        <w:rPr>
-          <w:rFonts w:hint="eastAsia"/>
-        </w:rPr>
-        <w:t>ż</w:t>
-      </w:r>
-      <w:r>
-        <w:t xml:space="preserve"> jej punkty życia, to j</w:t>
-      </w:r>
-      <w:r>
-        <w:rPr>
-          <w:rFonts w:hint="eastAsia"/>
-        </w:rPr>
-        <w:t>ą</w:t>
-      </w:r>
-      <w:r>
-        <w:t xml:space="preserve"> zabija. W analogicznej sytuacji, gdy atak mniejszy od punkty życia, to mniejsza jej punkty życia.</w:t>
+        <w:t>Pojawienie się ryby w pobliżu wędkarza (jest zasięgu ataku) powoduje, że próbuje on ją złapać. Jeśli jego siła ataku jest większa od punktów życia ryby, to rybę uznaje się za złapaną. W przeciwnym wypadku, pomniejszana jest ilość jej punktów życia. Dodatkowo, deszczowa pogoda sprawia, że jego zasięg ataku się zmniejsza o jeden, natomiast pogoda słoneczna poprawia jego zasięg ataku.</w:t>
       </w:r>
     </w:p>
     <w:p>
@@ -1433,135 +1338,33 @@
         <w:rPr>
           <w:b/>
         </w:rPr>
-        <w:t>Kł</w:t>
+        <w:t>Kłusownik</w:t>
+      </w:r>
+    </w:p>
+    <w:p>
+      <w:pPr>
+        <w:ind w:firstLine="708"/>
+      </w:pPr>
+      <w:r>
+        <w:t xml:space="preserve">Logika łapania ryb oraz wpływu pogody na zasięg ataku jest identyczna, jak w przypadku wędkarza. Dodatkowo, gdy kłusownik posiada wystarczającą liczbę pieniędzy, </w:t>
+      </w:r>
+      <w:r>
+        <w:lastRenderedPageBreak/>
+        <w:t>może „tymczasowo” zakupić sobie ważną legitymację na jeden ruch – po to, aby nie został złapany przez kilku leśniczych raz za razem. Gdy nie ma gotówki, a widzi leśniczego, jego zasięg ruchu zwiększa się o jeden.</w:t>
       </w:r>
       <w:bookmarkStart w:id="0" w:name="_GoBack"/>
       <w:bookmarkEnd w:id="0"/>
-      <w:r>
-        <w:rPr>
-          <w:b/>
-        </w:rPr>
-        <w:t>usownik</w:t>
-      </w:r>
     </w:p>
     <w:p>
       <w:pPr>
         <w:ind w:firstLine="708"/>
       </w:pPr>
-      <w:r>
-        <w:t>Powyższe dok</w:t>
-      </w:r>
-      <w:r>
-        <w:rPr>
-          <w:rFonts w:hint="eastAsia"/>
-        </w:rPr>
-        <w:t>ł</w:t>
-      </w:r>
-      <w:r>
-        <w:t>adnie tak samo jak wędkarz. Dodatkowo, gdy ma ma</w:t>
-      </w:r>
-      <w:r>
-        <w:rPr>
-          <w:rFonts w:hint="eastAsia"/>
-        </w:rPr>
-        <w:t>ł</w:t>
-      </w:r>
-      <w:r>
-        <w:t>o kasy, niewa</w:t>
-      </w:r>
-      <w:r>
-        <w:rPr>
-          <w:rFonts w:hint="eastAsia"/>
-        </w:rPr>
-        <w:t>ż</w:t>
-      </w:r>
-      <w:r>
-        <w:t>n</w:t>
-      </w:r>
-      <w:r>
-        <w:rPr>
-          <w:rFonts w:hint="eastAsia"/>
-        </w:rPr>
-        <w:t>ą</w:t>
-      </w:r>
-      <w:r>
-        <w:t xml:space="preserve"> "legitymacj</w:t>
-      </w:r>
-      <w:r>
-        <w:rPr>
-          <w:rFonts w:hint="eastAsia"/>
-        </w:rPr>
-        <w:t>ę</w:t>
-      </w:r>
-      <w:r>
-        <w:t>" oraz w pobli</w:t>
-      </w:r>
-      <w:r>
-        <w:rPr>
-          <w:rFonts w:hint="eastAsia"/>
-        </w:rPr>
-        <w:t>ż</w:t>
-      </w:r>
-      <w:r>
-        <w:t>u jest leśniczy, to zwi</w:t>
-      </w:r>
-      <w:r>
-        <w:rPr>
-          <w:rFonts w:hint="eastAsia"/>
-        </w:rPr>
-        <w:t>ę</w:t>
-      </w:r>
-      <w:r>
-        <w:t>ksza si</w:t>
-      </w:r>
-      <w:r>
-        <w:rPr>
-          <w:rFonts w:hint="eastAsia"/>
-        </w:rPr>
-        <w:t>ę</w:t>
-      </w:r>
-      <w:r>
-        <w:t xml:space="preserve"> jego promień ruchu, a punkty życia si</w:t>
-      </w:r>
-      <w:r>
-        <w:rPr>
-          <w:rFonts w:hint="eastAsia"/>
-        </w:rPr>
-        <w:t>ę</w:t>
-      </w:r>
-      <w:r>
-        <w:t xml:space="preserve"> zmniejsza (chce ucieka</w:t>
-      </w:r>
-      <w:r>
-        <w:rPr>
-          <w:rFonts w:hint="eastAsia"/>
-        </w:rPr>
-        <w:t>ć</w:t>
-      </w:r>
-      <w:r>
-        <w:t>, ale traci przez to "</w:t>
-      </w:r>
-      <w:r>
-        <w:rPr>
-          <w:rFonts w:hint="eastAsia"/>
-        </w:rPr>
-        <w:t>ż</w:t>
-      </w:r>
-      <w:r>
-        <w:t>ycie").</w:t>
-      </w:r>
-    </w:p>
-    <w:p>
-      <w:pPr>
-        <w:ind w:firstLine="708"/>
-      </w:pPr>
     </w:p>
     <w:p>
       <w:pPr>
         <w:pStyle w:val="Nagwek2"/>
       </w:pPr>
       <w:r>
-        <w:lastRenderedPageBreak/>
         <w:t>Karol Górecki</w:t>
       </w:r>
     </w:p>
@@ -2224,7 +2027,7 @@
 </file>
 
 <file path=word/numbering.xml><?xml version="1.0" encoding="utf-8"?>
-<w:numbering xmlns:wpc="http://schemas.microsoft.com/office/word/2010/wordprocessingCanvas" xmlns:mc="http://schemas.openxmlformats.org/markup-compatibility/2006" xmlns:o="urn:schemas-microsoft-com:office:office" xmlns:r="http://schemas.openxmlformats.org/officeDocument/2006/relationships" xmlns:m="http://schemas.openxmlformats.org/officeDocument/2006/math" xmlns:v="urn:schemas-microsoft-com:vml" xmlns:wp14="http://schemas.microsoft.com/office/word/2010/wordprocessingDrawing" xmlns:wp="http://schemas.openxmlformats.org/drawingml/2006/wordprocessingDrawing" xmlns:w10="urn:schemas-microsoft-com:office:word" xmlns:w="http://schemas.openxmlformats.org/wordprocessingml/2006/main" xmlns:w14="http://schemas.microsoft.com/office/word/2010/wordml" xmlns:w15="http://schemas.microsoft.com/office/word/2012/wordml" xmlns:wpg="http://schemas.microsoft.com/office/word/2010/wordprocessingGroup" xmlns:wpi="http://schemas.microsoft.com/office/word/2010/wordprocessingInk" xmlns:wne="http://schemas.microsoft.com/office/word/2006/wordml" xmlns:wps="http://schemas.microsoft.com/office/word/2010/wordprocessingShape" mc:Ignorable="w14 w15 wp14">
+<w:numbering xmlns:wpc="http://schemas.microsoft.com/office/word/2010/wordprocessingCanvas" xmlns:mc="http://schemas.openxmlformats.org/markup-compatibility/2006" xmlns:o="urn:schemas-microsoft-com:office:office" xmlns:r="http://schemas.openxmlformats.org/officeDocument/2006/relationships" xmlns:m="http://schemas.openxmlformats.org/officeDocument/2006/math" xmlns:v="urn:schemas-microsoft-com:vml" xmlns:wp14="http://schemas.microsoft.com/office/word/2010/wordprocessingDrawing" xmlns:wp="http://schemas.openxmlformats.org/drawingml/2006/wordprocessingDrawing" xmlns:w10="urn:schemas-microsoft-com:office:word" xmlns:w="http://schemas.openxmlformats.org/wordprocessingml/2006/main" xmlns:w14="http://schemas.microsoft.com/office/word/2010/wordml" xmlns:wpg="http://schemas.microsoft.com/office/word/2010/wordprocessingGroup" xmlns:wpi="http://schemas.microsoft.com/office/word/2010/wordprocessingInk" xmlns:wne="http://schemas.microsoft.com/office/word/2006/wordml" xmlns:wps="http://schemas.microsoft.com/office/word/2010/wordprocessingShape" mc:Ignorable="w14 wp14">
   <w:abstractNum w:abstractNumId="0">
     <w:nsid w:val="28CA0552"/>
     <w:multiLevelType w:val="hybridMultilevel"/>
@@ -2952,7 +2755,7 @@
 </file>
 
 <file path=word/styles.xml><?xml version="1.0" encoding="utf-8"?>
-<w:styles xmlns:mc="http://schemas.openxmlformats.org/markup-compatibility/2006" xmlns:r="http://schemas.openxmlformats.org/officeDocument/2006/relationships" xmlns:w="http://schemas.openxmlformats.org/wordprocessingml/2006/main" xmlns:w14="http://schemas.microsoft.com/office/word/2010/wordml" xmlns:w15="http://schemas.microsoft.com/office/word/2012/wordml" mc:Ignorable="w14 w15">
+<w:styles xmlns:mc="http://schemas.openxmlformats.org/markup-compatibility/2006" xmlns:r="http://schemas.openxmlformats.org/officeDocument/2006/relationships" xmlns:w="http://schemas.openxmlformats.org/wordprocessingml/2006/main" xmlns:w14="http://schemas.microsoft.com/office/word/2010/wordml" mc:Ignorable="w14">
   <w:docDefaults>
     <w:rPrDefault>
       <w:rPr>
@@ -2968,378 +2771,873 @@
       </w:pPr>
     </w:pPrDefault>
   </w:docDefaults>
-  <w:latentStyles w:defLockedState="0" w:defUIPriority="99" w:defSemiHidden="0" w:defUnhideWhenUsed="0" w:defQFormat="0" w:count="371">
-    <w:lsdException w:name="Normal" w:uiPriority="0" w:qFormat="1"/>
-    <w:lsdException w:name="heading 1" w:uiPriority="9" w:qFormat="1"/>
-    <w:lsdException w:name="heading 2" w:semiHidden="1" w:uiPriority="9" w:unhideWhenUsed="1" w:qFormat="1"/>
-    <w:lsdException w:name="heading 3" w:semiHidden="1" w:uiPriority="9" w:unhideWhenUsed="1" w:qFormat="1"/>
-    <w:lsdException w:name="heading 4" w:semiHidden="1" w:uiPriority="9" w:unhideWhenUsed="1" w:qFormat="1"/>
-    <w:lsdException w:name="heading 5" w:semiHidden="1" w:uiPriority="9" w:unhideWhenUsed="1" w:qFormat="1"/>
-    <w:lsdException w:name="heading 6" w:semiHidden="1" w:uiPriority="9" w:unhideWhenUsed="1" w:qFormat="1"/>
-    <w:lsdException w:name="heading 7" w:semiHidden="1" w:uiPriority="9" w:unhideWhenUsed="1" w:qFormat="1"/>
-    <w:lsdException w:name="heading 8" w:semiHidden="1" w:uiPriority="9" w:unhideWhenUsed="1" w:qFormat="1"/>
-    <w:lsdException w:name="heading 9" w:semiHidden="1" w:uiPriority="9" w:unhideWhenUsed="1" w:qFormat="1"/>
-    <w:lsdException w:name="index 1" w:semiHidden="1" w:unhideWhenUsed="1"/>
-    <w:lsdException w:name="index 2" w:semiHidden="1" w:unhideWhenUsed="1"/>
-    <w:lsdException w:name="index 3" w:semiHidden="1" w:unhideWhenUsed="1"/>
-    <w:lsdException w:name="index 4" w:semiHidden="1" w:unhideWhenUsed="1"/>
-    <w:lsdException w:name="index 5" w:semiHidden="1" w:unhideWhenUsed="1"/>
-    <w:lsdException w:name="index 6" w:semiHidden="1" w:unhideWhenUsed="1"/>
-    <w:lsdException w:name="index 7" w:semiHidden="1" w:unhideWhenUsed="1"/>
-    <w:lsdException w:name="index 8" w:semiHidden="1" w:unhideWhenUsed="1"/>
-    <w:lsdException w:name="index 9" w:semiHidden="1" w:unhideWhenUsed="1"/>
-    <w:lsdException w:name="toc 1" w:semiHidden="1" w:uiPriority="39" w:unhideWhenUsed="1"/>
-    <w:lsdException w:name="toc 2" w:semiHidden="1" w:uiPriority="39" w:unhideWhenUsed="1"/>
-    <w:lsdException w:name="toc 3" w:semiHidden="1" w:uiPriority="39" w:unhideWhenUsed="1"/>
-    <w:lsdException w:name="toc 4" w:semiHidden="1" w:uiPriority="39" w:unhideWhenUsed="1"/>
-    <w:lsdException w:name="toc 5" w:semiHidden="1" w:uiPriority="39" w:unhideWhenUsed="1"/>
-    <w:lsdException w:name="toc 6" w:semiHidden="1" w:uiPriority="39" w:unhideWhenUsed="1"/>
-    <w:lsdException w:name="toc 7" w:semiHidden="1" w:uiPriority="39" w:unhideWhenUsed="1"/>
-    <w:lsdException w:name="toc 8" w:semiHidden="1" w:uiPriority="39" w:unhideWhenUsed="1"/>
-    <w:lsdException w:name="toc 9" w:semiHidden="1" w:uiPriority="39" w:unhideWhenUsed="1"/>
-    <w:lsdException w:name="Normal Indent" w:semiHidden="1" w:unhideWhenUsed="1"/>
-    <w:lsdException w:name="footnote text" w:semiHidden="1" w:unhideWhenUsed="1"/>
-    <w:lsdException w:name="annotation text" w:semiHidden="1" w:unhideWhenUsed="1"/>
-    <w:lsdException w:name="header" w:semiHidden="1" w:unhideWhenUsed="1"/>
-    <w:lsdException w:name="footer" w:semiHidden="1" w:unhideWhenUsed="1"/>
-    <w:lsdException w:name="index heading" w:semiHidden="1" w:unhideWhenUsed="1"/>
-    <w:lsdException w:name="caption" w:semiHidden="1" w:uiPriority="35" w:unhideWhenUsed="1" w:qFormat="1"/>
-    <w:lsdException w:name="table of figures" w:semiHidden="1" w:unhideWhenUsed="1"/>
-    <w:lsdException w:name="envelope address" w:semiHidden="1" w:unhideWhenUsed="1"/>
-    <w:lsdException w:name="envelope return" w:semiHidden="1" w:unhideWhenUsed="1"/>
-    <w:lsdException w:name="footnote reference" w:semiHidden="1" w:unhideWhenUsed="1"/>
-    <w:lsdException w:name="annotation reference" w:semiHidden="1" w:unhideWhenUsed="1"/>
-    <w:lsdException w:name="line number" w:semiHidden="1" w:unhideWhenUsed="1"/>
-    <w:lsdException w:name="page number" w:semiHidden="1" w:unhideWhenUsed="1"/>
-    <w:lsdException w:name="endnote reference" w:semiHidden="1" w:unhideWhenUsed="1"/>
-    <w:lsdException w:name="endnote text" w:semiHidden="1" w:unhideWhenUsed="1"/>
-    <w:lsdException w:name="table of authorities" w:semiHidden="1" w:unhideWhenUsed="1"/>
-    <w:lsdException w:name="macro" w:semiHidden="1" w:unhideWhenUsed="1"/>
-    <w:lsdException w:name="toa heading" w:semiHidden="1" w:unhideWhenUsed="1"/>
-    <w:lsdException w:name="List" w:semiHidden="1" w:unhideWhenUsed="1"/>
-    <w:lsdException w:name="List Bullet" w:semiHidden="1" w:unhideWhenUsed="1"/>
-    <w:lsdException w:name="List Number" w:semiHidden="1" w:unhideWhenUsed="1"/>
-    <w:lsdException w:name="List 2" w:semiHidden="1" w:unhideWhenUsed="1"/>
-    <w:lsdException w:name="List 3" w:semiHidden="1" w:unhideWhenUsed="1"/>
-    <w:lsdException w:name="List 4" w:semiHidden="1" w:unhideWhenUsed="1"/>
-    <w:lsdException w:name="List 5" w:semiHidden="1" w:unhideWhenUsed="1"/>
-    <w:lsdException w:name="List Bullet 2" w:semiHidden="1" w:unhideWhenUsed="1"/>
-    <w:lsdException w:name="List Bullet 3" w:semiHidden="1" w:unhideWhenUsed="1"/>
-    <w:lsdException w:name="List Bullet 4" w:semiHidden="1" w:unhideWhenUsed="1"/>
-    <w:lsdException w:name="List Bullet 5" w:semiHidden="1" w:unhideWhenUsed="1"/>
-    <w:lsdException w:name="List Number 2" w:semiHidden="1" w:unhideWhenUsed="1"/>
-    <w:lsdException w:name="List Number 3" w:semiHidden="1" w:unhideWhenUsed="1"/>
-    <w:lsdException w:name="List Number 4" w:semiHidden="1" w:unhideWhenUsed="1"/>
-    <w:lsdException w:name="List Number 5" w:semiHidden="1" w:unhideWhenUsed="1"/>
-    <w:lsdException w:name="Title" w:uiPriority="10" w:qFormat="1"/>
-    <w:lsdException w:name="Closing" w:semiHidden="1" w:unhideWhenUsed="1"/>
-    <w:lsdException w:name="Signature" w:semiHidden="1" w:unhideWhenUsed="1"/>
-    <w:lsdException w:name="Default Paragraph Font" w:semiHidden="1" w:uiPriority="1" w:unhideWhenUsed="1"/>
-    <w:lsdException w:name="Body Text" w:semiHidden="1" w:unhideWhenUsed="1"/>
-    <w:lsdException w:name="Body Text Indent" w:semiHidden="1" w:unhideWhenUsed="1"/>
-    <w:lsdException w:name="List Continue" w:semiHidden="1" w:unhideWhenUsed="1"/>
-    <w:lsdException w:name="List Continue 2" w:semiHidden="1" w:unhideWhenUsed="1"/>
-    <w:lsdException w:name="List Continue 3" w:semiHidden="1" w:unhideWhenUsed="1"/>
-    <w:lsdException w:name="List Continue 4" w:semiHidden="1" w:unhideWhenUsed="1"/>
-    <w:lsdException w:name="List Continue 5" w:semiHidden="1" w:unhideWhenUsed="1"/>
-    <w:lsdException w:name="Message Header" w:semiHidden="1" w:unhideWhenUsed="1"/>
-    <w:lsdException w:name="Subtitle" w:uiPriority="11" w:qFormat="1"/>
-    <w:lsdException w:name="Salutation" w:semiHidden="1" w:unhideWhenUsed="1"/>
-    <w:lsdException w:name="Date" w:semiHidden="1" w:unhideWhenUsed="1"/>
-    <w:lsdException w:name="Body Text First Indent" w:semiHidden="1" w:unhideWhenUsed="1"/>
-    <w:lsdException w:name="Body Text First Indent 2" w:semiHidden="1" w:unhideWhenUsed="1"/>
-    <w:lsdException w:name="Note Heading" w:semiHidden="1" w:unhideWhenUsed="1"/>
-    <w:lsdException w:name="Body Text 2" w:semiHidden="1" w:unhideWhenUsed="1"/>
-    <w:lsdException w:name="Body Text 3" w:semiHidden="1" w:unhideWhenUsed="1"/>
-    <w:lsdException w:name="Body Text Indent 2" w:semiHidden="1" w:unhideWhenUsed="1"/>
-    <w:lsdException w:name="Body Text Indent 3" w:semiHidden="1" w:unhideWhenUsed="1"/>
-    <w:lsdException w:name="Block Text" w:semiHidden="1" w:unhideWhenUsed="1"/>
-    <w:lsdException w:name="Hyperlink" w:semiHidden="1" w:unhideWhenUsed="1"/>
-    <w:lsdException w:name="FollowedHyperlink" w:semiHidden="1" w:unhideWhenUsed="1"/>
-    <w:lsdException w:name="Strong" w:uiPriority="22" w:qFormat="1"/>
-    <w:lsdException w:name="Emphasis" w:uiPriority="20" w:qFormat="1"/>
-    <w:lsdException w:name="Document Map" w:semiHidden="1" w:unhideWhenUsed="1"/>
-    <w:lsdException w:name="Plain Text" w:semiHidden="1" w:unhideWhenUsed="1"/>
-    <w:lsdException w:name="E-mail Signature" w:semiHidden="1" w:unhideWhenUsed="1"/>
-    <w:lsdException w:name="HTML Top of Form" w:semiHidden="1" w:unhideWhenUsed="1"/>
-    <w:lsdException w:name="HTML Bottom of Form" w:semiHidden="1" w:unhideWhenUsed="1"/>
-    <w:lsdException w:name="Normal (Web)" w:semiHidden="1" w:unhideWhenUsed="1"/>
-    <w:lsdException w:name="HTML Acronym" w:semiHidden="1" w:unhideWhenUsed="1"/>
-    <w:lsdException w:name="HTML Address" w:semiHidden="1" w:unhideWhenUsed="1"/>
-    <w:lsdException w:name="HTML Cite" w:semiHidden="1" w:unhideWhenUsed="1"/>
-    <w:lsdException w:name="HTML Code" w:semiHidden="1" w:unhideWhenUsed="1"/>
-    <w:lsdException w:name="HTML Definition" w:semiHidden="1" w:unhideWhenUsed="1"/>
-    <w:lsdException w:name="HTML Keyboard" w:semiHidden="1" w:unhideWhenUsed="1"/>
-    <w:lsdException w:name="HTML Preformatted" w:semiHidden="1" w:unhideWhenUsed="1"/>
-    <w:lsdException w:name="HTML Sample" w:semiHidden="1" w:unhideWhenUsed="1"/>
-    <w:lsdException w:name="HTML Typewriter" w:semiHidden="1" w:unhideWhenUsed="1"/>
-    <w:lsdException w:name="HTML Variable" w:semiHidden="1" w:unhideWhenUsed="1"/>
-    <w:lsdException w:name="Normal Table" w:semiHidden="1" w:unhideWhenUsed="1"/>
-    <w:lsdException w:name="annotation subject" w:semiHidden="1" w:unhideWhenUsed="1"/>
-    <w:lsdException w:name="No List" w:semiHidden="1" w:unhideWhenUsed="1"/>
-    <w:lsdException w:name="Outline List 1" w:semiHidden="1" w:unhideWhenUsed="1"/>
-    <w:lsdException w:name="Outline List 2" w:semiHidden="1" w:unhideWhenUsed="1"/>
-    <w:lsdException w:name="Outline List 3" w:semiHidden="1" w:unhideWhenUsed="1"/>
-    <w:lsdException w:name="Table Simple 1" w:semiHidden="1" w:unhideWhenUsed="1"/>
-    <w:lsdException w:name="Table Simple 2" w:semiHidden="1" w:unhideWhenUsed="1"/>
-    <w:lsdException w:name="Table Simple 3" w:semiHidden="1" w:unhideWhenUsed="1"/>
-    <w:lsdException w:name="Table Classic 1" w:semiHidden="1" w:unhideWhenUsed="1"/>
-    <w:lsdException w:name="Table Classic 2" w:semiHidden="1" w:unhideWhenUsed="1"/>
-    <w:lsdException w:name="Table Classic 3" w:semiHidden="1" w:unhideWhenUsed="1"/>
-    <w:lsdException w:name="Table Classic 4" w:semiHidden="1" w:unhideWhenUsed="1"/>
-    <w:lsdException w:name="Table Colorful 1" w:semiHidden="1" w:unhideWhenUsed="1"/>
-    <w:lsdException w:name="Table Colorful 2" w:semiHidden="1" w:unhideWhenUsed="1"/>
-    <w:lsdException w:name="Table Colorful 3" w:semiHidden="1" w:unhideWhenUsed="1"/>
-    <w:lsdException w:name="Table Columns 1" w:semiHidden="1" w:unhideWhenUsed="1"/>
-    <w:lsdException w:name="Table Columns 2" w:semiHidden="1" w:unhideWhenUsed="1"/>
-    <w:lsdException w:name="Table Columns 3" w:semiHidden="1" w:unhideWhenUsed="1"/>
-    <w:lsdException w:name="Table Columns 4" w:semiHidden="1" w:unhideWhenUsed="1"/>
-    <w:lsdException w:name="Table Columns 5" w:semiHidden="1" w:unhideWhenUsed="1"/>
-    <w:lsdException w:name="Table Grid 1" w:semiHidden="1" w:unhideWhenUsed="1"/>
-    <w:lsdException w:name="Table Grid 2" w:semiHidden="1" w:unhideWhenUsed="1"/>
-    <w:lsdException w:name="Table Grid 3" w:semiHidden="1" w:unhideWhenUsed="1"/>
-    <w:lsdException w:name="Table Grid 4" w:semiHidden="1" w:unhideWhenUsed="1"/>
-    <w:lsdException w:name="Table Grid 5" w:semiHidden="1" w:unhideWhenUsed="1"/>
-    <w:lsdException w:name="Table Grid 6" w:semiHidden="1" w:unhideWhenUsed="1"/>
-    <w:lsdException w:name="Table Grid 7" w:semiHidden="1" w:unhideWhenUsed="1"/>
-    <w:lsdException w:name="Table Grid 8" w:semiHidden="1" w:unhideWhenUsed="1"/>
-    <w:lsdException w:name="Table List 1" w:semiHidden="1" w:unhideWhenUsed="1"/>
-    <w:lsdException w:name="Table List 2" w:semiHidden="1" w:unhideWhenUsed="1"/>
-    <w:lsdException w:name="Table List 3" w:semiHidden="1" w:unhideWhenUsed="1"/>
-    <w:lsdException w:name="Table List 4" w:semiHidden="1" w:unhideWhenUsed="1"/>
-    <w:lsdException w:name="Table List 5" w:semiHidden="1" w:unhideWhenUsed="1"/>
-    <w:lsdException w:name="Table List 6" w:semiHidden="1" w:unhideWhenUsed="1"/>
-    <w:lsdException w:name="Table List 7" w:semiHidden="1" w:unhideWhenUsed="1"/>
-    <w:lsdException w:name="Table List 8" w:semiHidden="1" w:unhideWhenUsed="1"/>
-    <w:lsdException w:name="Table 3D effects 1" w:semiHidden="1" w:unhideWhenUsed="1"/>
-    <w:lsdException w:name="Table 3D effects 2" w:semiHidden="1" w:unhideWhenUsed="1"/>
-    <w:lsdException w:name="Table 3D effects 3" w:semiHidden="1" w:unhideWhenUsed="1"/>
-    <w:lsdException w:name="Table Contemporary" w:semiHidden="1" w:unhideWhenUsed="1"/>
-    <w:lsdException w:name="Table Elegant" w:semiHidden="1" w:unhideWhenUsed="1"/>
-    <w:lsdException w:name="Table Professional" w:semiHidden="1" w:unhideWhenUsed="1"/>
-    <w:lsdException w:name="Table Subtle 1" w:semiHidden="1" w:unhideWhenUsed="1"/>
-    <w:lsdException w:name="Table Subtle 2" w:semiHidden="1" w:unhideWhenUsed="1"/>
-    <w:lsdException w:name="Table Web 1" w:semiHidden="1" w:unhideWhenUsed="1"/>
-    <w:lsdException w:name="Table Web 2" w:semiHidden="1" w:unhideWhenUsed="1"/>
-    <w:lsdException w:name="Table Web 3" w:semiHidden="1" w:unhideWhenUsed="1"/>
-    <w:lsdException w:name="Balloon Text" w:semiHidden="1" w:unhideWhenUsed="1"/>
-    <w:lsdException w:name="Table Grid" w:uiPriority="39"/>
-    <w:lsdException w:name="Table Theme" w:semiHidden="1" w:unhideWhenUsed="1"/>
-    <w:lsdException w:name="Placeholder Text" w:semiHidden="1"/>
-    <w:lsdException w:name="No Spacing" w:uiPriority="1" w:qFormat="1"/>
-    <w:lsdException w:name="Light Shading" w:uiPriority="60"/>
-    <w:lsdException w:name="Light List" w:uiPriority="61"/>
-    <w:lsdException w:name="Light Grid" w:uiPriority="62"/>
-    <w:lsdException w:name="Medium Shading 1" w:uiPriority="63"/>
-    <w:lsdException w:name="Medium Shading 2" w:uiPriority="64"/>
-    <w:lsdException w:name="Medium List 1" w:uiPriority="65"/>
-    <w:lsdException w:name="Medium List 2" w:uiPriority="66"/>
-    <w:lsdException w:name="Medium Grid 1" w:uiPriority="67"/>
-    <w:lsdException w:name="Medium Grid 2" w:uiPriority="68"/>
-    <w:lsdException w:name="Medium Grid 3" w:uiPriority="69"/>
-    <w:lsdException w:name="Dark List" w:uiPriority="70"/>
-    <w:lsdException w:name="Colorful Shading" w:uiPriority="71"/>
-    <w:lsdException w:name="Colorful List" w:uiPriority="72"/>
-    <w:lsdException w:name="Colorful Grid" w:uiPriority="73"/>
-    <w:lsdException w:name="Light Shading Accent 1" w:uiPriority="60"/>
-    <w:lsdException w:name="Light List Accent 1" w:uiPriority="61"/>
-    <w:lsdException w:name="Light Grid Accent 1" w:uiPriority="62"/>
-    <w:lsdException w:name="Medium Shading 1 Accent 1" w:uiPriority="63"/>
-    <w:lsdException w:name="Medium Shading 2 Accent 1" w:uiPriority="64"/>
-    <w:lsdException w:name="Medium List 1 Accent 1" w:uiPriority="65"/>
-    <w:lsdException w:name="Revision" w:semiHidden="1"/>
-    <w:lsdException w:name="List Paragraph" w:uiPriority="34" w:qFormat="1"/>
-    <w:lsdException w:name="Quote" w:uiPriority="29" w:qFormat="1"/>
-    <w:lsdException w:name="Intense Quote" w:uiPriority="30" w:qFormat="1"/>
-    <w:lsdException w:name="Medium List 2 Accent 1" w:uiPriority="66"/>
-    <w:lsdException w:name="Medium Grid 1 Accent 1" w:uiPriority="67"/>
-    <w:lsdException w:name="Medium Grid 2 Accent 1" w:uiPriority="68"/>
-    <w:lsdException w:name="Medium Grid 3 Accent 1" w:uiPriority="69"/>
-    <w:lsdException w:name="Dark List Accent 1" w:uiPriority="70"/>
-    <w:lsdException w:name="Colorful Shading Accent 1" w:uiPriority="71"/>
-    <w:lsdException w:name="Colorful List Accent 1" w:uiPriority="72"/>
-    <w:lsdException w:name="Colorful Grid Accent 1" w:uiPriority="73"/>
-    <w:lsdException w:name="Light Shading Accent 2" w:uiPriority="60"/>
-    <w:lsdException w:name="Light List Accent 2" w:uiPriority="61"/>
-    <w:lsdException w:name="Light Grid Accent 2" w:uiPriority="62"/>
-    <w:lsdException w:name="Medium Shading 1 Accent 2" w:uiPriority="63"/>
-    <w:lsdException w:name="Medium Shading 2 Accent 2" w:uiPriority="64"/>
-    <w:lsdException w:name="Medium List 1 Accent 2" w:uiPriority="65"/>
-    <w:lsdException w:name="Medium List 2 Accent 2" w:uiPriority="66"/>
-    <w:lsdException w:name="Medium Grid 1 Accent 2" w:uiPriority="67"/>
-    <w:lsdException w:name="Medium Grid 2 Accent 2" w:uiPriority="68"/>
-    <w:lsdException w:name="Medium Grid 3 Accent 2" w:uiPriority="69"/>
-    <w:lsdException w:name="Dark List Accent 2" w:uiPriority="70"/>
-    <w:lsdException w:name="Colorful Shading Accent 2" w:uiPriority="71"/>
-    <w:lsdException w:name="Colorful List Accent 2" w:uiPriority="72"/>
-    <w:lsdException w:name="Colorful Grid Accent 2" w:uiPriority="73"/>
-    <w:lsdException w:name="Light Shading Accent 3" w:uiPriority="60"/>
-    <w:lsdException w:name="Light List Accent 3" w:uiPriority="61"/>
-    <w:lsdException w:name="Light Grid Accent 3" w:uiPriority="62"/>
-    <w:lsdException w:name="Medium Shading 1 Accent 3" w:uiPriority="63"/>
-    <w:lsdException w:name="Medium Shading 2 Accent 3" w:uiPriority="64"/>
-    <w:lsdException w:name="Medium List 1 Accent 3" w:uiPriority="65"/>
-    <w:lsdException w:name="Medium List 2 Accent 3" w:uiPriority="66"/>
-    <w:lsdException w:name="Medium Grid 1 Accent 3" w:uiPriority="67"/>
-    <w:lsdException w:name="Medium Grid 2 Accent 3" w:uiPriority="68"/>
-    <w:lsdException w:name="Medium Grid 3 Accent 3" w:uiPriority="69"/>
-    <w:lsdException w:name="Dark List Accent 3" w:uiPriority="70"/>
-    <w:lsdException w:name="Colorful Shading Accent 3" w:uiPriority="71"/>
-    <w:lsdException w:name="Colorful List Accent 3" w:uiPriority="72"/>
-    <w:lsdException w:name="Colorful Grid Accent 3" w:uiPriority="73"/>
-    <w:lsdException w:name="Light Shading Accent 4" w:uiPriority="60"/>
-    <w:lsdException w:name="Light List Accent 4" w:uiPriority="61"/>
-    <w:lsdException w:name="Light Grid Accent 4" w:uiPriority="62"/>
-    <w:lsdException w:name="Medium Shading 1 Accent 4" w:uiPriority="63"/>
-    <w:lsdException w:name="Medium Shading 2 Accent 4" w:uiPriority="64"/>
-    <w:lsdException w:name="Medium List 1 Accent 4" w:uiPriority="65"/>
-    <w:lsdException w:name="Medium List 2 Accent 4" w:uiPriority="66"/>
-    <w:lsdException w:name="Medium Grid 1 Accent 4" w:uiPriority="67"/>
-    <w:lsdException w:name="Medium Grid 2 Accent 4" w:uiPriority="68"/>
-    <w:lsdException w:name="Medium Grid 3 Accent 4" w:uiPriority="69"/>
-    <w:lsdException w:name="Dark List Accent 4" w:uiPriority="70"/>
-    <w:lsdException w:name="Colorful Shading Accent 4" w:uiPriority="71"/>
-    <w:lsdException w:name="Colorful List Accent 4" w:uiPriority="72"/>
-    <w:lsdException w:name="Colorful Grid Accent 4" w:uiPriority="73"/>
-    <w:lsdException w:name="Light Shading Accent 5" w:uiPriority="60"/>
-    <w:lsdException w:name="Light List Accent 5" w:uiPriority="61"/>
-    <w:lsdException w:name="Light Grid Accent 5" w:uiPriority="62"/>
-    <w:lsdException w:name="Medium Shading 1 Accent 5" w:uiPriority="63"/>
-    <w:lsdException w:name="Medium Shading 2 Accent 5" w:uiPriority="64"/>
-    <w:lsdException w:name="Medium List 1 Accent 5" w:uiPriority="65"/>
-    <w:lsdException w:name="Medium List 2 Accent 5" w:uiPriority="66"/>
-    <w:lsdException w:name="Medium Grid 1 Accent 5" w:uiPriority="67"/>
-    <w:lsdException w:name="Medium Grid 2 Accent 5" w:uiPriority="68"/>
-    <w:lsdException w:name="Medium Grid 3 Accent 5" w:uiPriority="69"/>
-    <w:lsdException w:name="Dark List Accent 5" w:uiPriority="70"/>
-    <w:lsdException w:name="Colorful Shading Accent 5" w:uiPriority="71"/>
-    <w:lsdException w:name="Colorful List Accent 5" w:uiPriority="72"/>
-    <w:lsdException w:name="Colorful Grid Accent 5" w:uiPriority="73"/>
-    <w:lsdException w:name="Light Shading Accent 6" w:uiPriority="60"/>
-    <w:lsdException w:name="Light List Accent 6" w:uiPriority="61"/>
-    <w:lsdException w:name="Light Grid Accent 6" w:uiPriority="62"/>
-    <w:lsdException w:name="Medium Shading 1 Accent 6" w:uiPriority="63"/>
-    <w:lsdException w:name="Medium Shading 2 Accent 6" w:uiPriority="64"/>
-    <w:lsdException w:name="Medium List 1 Accent 6" w:uiPriority="65"/>
-    <w:lsdException w:name="Medium List 2 Accent 6" w:uiPriority="66"/>
-    <w:lsdException w:name="Medium Grid 1 Accent 6" w:uiPriority="67"/>
-    <w:lsdException w:name="Medium Grid 2 Accent 6" w:uiPriority="68"/>
-    <w:lsdException w:name="Medium Grid 3 Accent 6" w:uiPriority="69"/>
-    <w:lsdException w:name="Dark List Accent 6" w:uiPriority="70"/>
-    <w:lsdException w:name="Colorful Shading Accent 6" w:uiPriority="71"/>
-    <w:lsdException w:name="Colorful List Accent 6" w:uiPriority="72"/>
-    <w:lsdException w:name="Colorful Grid Accent 6" w:uiPriority="73"/>
-    <w:lsdException w:name="Subtle Emphasis" w:uiPriority="19" w:qFormat="1"/>
-    <w:lsdException w:name="Intense Emphasis" w:uiPriority="21" w:qFormat="1"/>
-    <w:lsdException w:name="Subtle Reference" w:uiPriority="31" w:qFormat="1"/>
-    <w:lsdException w:name="Intense Reference" w:uiPriority="32" w:qFormat="1"/>
-    <w:lsdException w:name="Book Title" w:uiPriority="33" w:qFormat="1"/>
-    <w:lsdException w:name="Bibliography" w:semiHidden="1" w:uiPriority="37" w:unhideWhenUsed="1"/>
-    <w:lsdException w:name="TOC Heading" w:semiHidden="1" w:uiPriority="39" w:unhideWhenUsed="1" w:qFormat="1"/>
-    <w:lsdException w:name="Plain Table 1" w:uiPriority="41"/>
-    <w:lsdException w:name="Plain Table 2" w:uiPriority="42"/>
-    <w:lsdException w:name="Plain Table 3" w:uiPriority="43"/>
-    <w:lsdException w:name="Plain Table 4" w:uiPriority="44"/>
-    <w:lsdException w:name="Plain Table 5" w:uiPriority="45"/>
-    <w:lsdException w:name="Grid Table Light" w:uiPriority="40"/>
-    <w:lsdException w:name="Grid Table 1 Light" w:uiPriority="46"/>
-    <w:lsdException w:name="Grid Table 2" w:uiPriority="47"/>
-    <w:lsdException w:name="Grid Table 3" w:uiPriority="48"/>
-    <w:lsdException w:name="Grid Table 4" w:uiPriority="49"/>
-    <w:lsdException w:name="Grid Table 5 Dark" w:uiPriority="50"/>
-    <w:lsdException w:name="Grid Table 6 Colorful" w:uiPriority="51"/>
-    <w:lsdException w:name="Grid Table 7 Colorful" w:uiPriority="52"/>
-    <w:lsdException w:name="Grid Table 1 Light Accent 1" w:uiPriority="46"/>
-    <w:lsdException w:name="Grid Table 2 Accent 1" w:uiPriority="47"/>
-    <w:lsdException w:name="Grid Table 3 Accent 1" w:uiPriority="48"/>
-    <w:lsdException w:name="Grid Table 4 Accent 1" w:uiPriority="49"/>
-    <w:lsdException w:name="Grid Table 5 Dark Accent 1" w:uiPriority="50"/>
-    <w:lsdException w:name="Grid Table 6 Colorful Accent 1" w:uiPriority="51"/>
-    <w:lsdException w:name="Grid Table 7 Colorful Accent 1" w:uiPriority="52"/>
-    <w:lsdException w:name="Grid Table 1 Light Accent 2" w:uiPriority="46"/>
-    <w:lsdException w:name="Grid Table 2 Accent 2" w:uiPriority="47"/>
-    <w:lsdException w:name="Grid Table 3 Accent 2" w:uiPriority="48"/>
-    <w:lsdException w:name="Grid Table 4 Accent 2" w:uiPriority="49"/>
-    <w:lsdException w:name="Grid Table 5 Dark Accent 2" w:uiPriority="50"/>
-    <w:lsdException w:name="Grid Table 6 Colorful Accent 2" w:uiPriority="51"/>
-    <w:lsdException w:name="Grid Table 7 Colorful Accent 2" w:uiPriority="52"/>
-    <w:lsdException w:name="Grid Table 1 Light Accent 3" w:uiPriority="46"/>
-    <w:lsdException w:name="Grid Table 2 Accent 3" w:uiPriority="47"/>
-    <w:lsdException w:name="Grid Table 3 Accent 3" w:uiPriority="48"/>
-    <w:lsdException w:name="Grid Table 4 Accent 3" w:uiPriority="49"/>
-    <w:lsdException w:name="Grid Table 5 Dark Accent 3" w:uiPriority="50"/>
-    <w:lsdException w:name="Grid Table 6 Colorful Accent 3" w:uiPriority="51"/>
-    <w:lsdException w:name="Grid Table 7 Colorful Accent 3" w:uiPriority="52"/>
-    <w:lsdException w:name="Grid Table 1 Light Accent 4" w:uiPriority="46"/>
-    <w:lsdException w:name="Grid Table 2 Accent 4" w:uiPriority="47"/>
-    <w:lsdException w:name="Grid Table 3 Accent 4" w:uiPriority="48"/>
-    <w:lsdException w:name="Grid Table 4 Accent 4" w:uiPriority="49"/>
-    <w:lsdException w:name="Grid Table 5 Dark Accent 4" w:uiPriority="50"/>
-    <w:lsdException w:name="Grid Table 6 Colorful Accent 4" w:uiPriority="51"/>
-    <w:lsdException w:name="Grid Table 7 Colorful Accent 4" w:uiPriority="52"/>
-    <w:lsdException w:name="Grid Table 1 Light Accent 5" w:uiPriority="46"/>
-    <w:lsdException w:name="Grid Table 2 Accent 5" w:uiPriority="47"/>
-    <w:lsdException w:name="Grid Table 3 Accent 5" w:uiPriority="48"/>
-    <w:lsdException w:name="Grid Table 4 Accent 5" w:uiPriority="49"/>
-    <w:lsdException w:name="Grid Table 5 Dark Accent 5" w:uiPriority="50"/>
-    <w:lsdException w:name="Grid Table 6 Colorful Accent 5" w:uiPriority="51"/>
-    <w:lsdException w:name="Grid Table 7 Colorful Accent 5" w:uiPriority="52"/>
-    <w:lsdException w:name="Grid Table 1 Light Accent 6" w:uiPriority="46"/>
-    <w:lsdException w:name="Grid Table 2 Accent 6" w:uiPriority="47"/>
-    <w:lsdException w:name="Grid Table 3 Accent 6" w:uiPriority="48"/>
-    <w:lsdException w:name="Grid Table 4 Accent 6" w:uiPriority="49"/>
-    <w:lsdException w:name="Grid Table 5 Dark Accent 6" w:uiPriority="50"/>
-    <w:lsdException w:name="Grid Table 6 Colorful Accent 6" w:uiPriority="51"/>
-    <w:lsdException w:name="Grid Table 7 Colorful Accent 6" w:uiPriority="52"/>
-    <w:lsdException w:name="List Table 1 Light" w:uiPriority="46"/>
-    <w:lsdException w:name="List Table 2" w:uiPriority="47"/>
-    <w:lsdException w:name="List Table 3" w:uiPriority="48"/>
-    <w:lsdException w:name="List Table 4" w:uiPriority="49"/>
-    <w:lsdException w:name="List Table 5 Dark" w:uiPriority="50"/>
-    <w:lsdException w:name="List Table 6 Colorful" w:uiPriority="51"/>
-    <w:lsdException w:name="List Table 7 Colorful" w:uiPriority="52"/>
-    <w:lsdException w:name="List Table 1 Light Accent 1" w:uiPriority="46"/>
-    <w:lsdException w:name="List Table 2 Accent 1" w:uiPriority="47"/>
-    <w:lsdException w:name="List Table 3 Accent 1" w:uiPriority="48"/>
-    <w:lsdException w:name="List Table 4 Accent 1" w:uiPriority="49"/>
-    <w:lsdException w:name="List Table 5 Dark Accent 1" w:uiPriority="50"/>
-    <w:lsdException w:name="List Table 6 Colorful Accent 1" w:uiPriority="51"/>
-    <w:lsdException w:name="List Table 7 Colorful Accent 1" w:uiPriority="52"/>
-    <w:lsdException w:name="List Table 1 Light Accent 2" w:uiPriority="46"/>
-    <w:lsdException w:name="List Table 2 Accent 2" w:uiPriority="47"/>
-    <w:lsdException w:name="List Table 3 Accent 2" w:uiPriority="48"/>
-    <w:lsdException w:name="List Table 4 Accent 2" w:uiPriority="49"/>
-    <w:lsdException w:name="List Table 5 Dark Accent 2" w:uiPriority="50"/>
-    <w:lsdException w:name="List Table 6 Colorful Accent 2" w:uiPriority="51"/>
-    <w:lsdException w:name="List Table 7 Colorful Accent 2" w:uiPriority="52"/>
-    <w:lsdException w:name="List Table 1 Light Accent 3" w:uiPriority="46"/>
-    <w:lsdException w:name="List Table 2 Accent 3" w:uiPriority="47"/>
-    <w:lsdException w:name="List Table 3 Accent 3" w:uiPriority="48"/>
-    <w:lsdException w:name="List Table 4 Accent 3" w:uiPriority="49"/>
-    <w:lsdException w:name="List Table 5 Dark Accent 3" w:uiPriority="50"/>
-    <w:lsdException w:name="List Table 6 Colorful Accent 3" w:uiPriority="51"/>
-    <w:lsdException w:name="List Table 7 Colorful Accent 3" w:uiPriority="52"/>
-    <w:lsdException w:name="List Table 1 Light Accent 4" w:uiPriority="46"/>
-    <w:lsdException w:name="List Table 2 Accent 4" w:uiPriority="47"/>
-    <w:lsdException w:name="List Table 3 Accent 4" w:uiPriority="48"/>
-    <w:lsdException w:name="List Table 4 Accent 4" w:uiPriority="49"/>
-    <w:lsdException w:name="List Table 5 Dark Accent 4" w:uiPriority="50"/>
-    <w:lsdException w:name="List Table 6 Colorful Accent 4" w:uiPriority="51"/>
-    <w:lsdException w:name="List Table 7 Colorful Accent 4" w:uiPriority="52"/>
-    <w:lsdException w:name="List Table 1 Light Accent 5" w:uiPriority="46"/>
-    <w:lsdException w:name="List Table 2 Accent 5" w:uiPriority="47"/>
-    <w:lsdException w:name="List Table 3 Accent 5" w:uiPriority="48"/>
-    <w:lsdException w:name="List Table 4 Accent 5" w:uiPriority="49"/>
-    <w:lsdException w:name="List Table 5 Dark Accent 5" w:uiPriority="50"/>
-    <w:lsdException w:name="List Table 6 Colorful Accent 5" w:uiPriority="51"/>
-    <w:lsdException w:name="List Table 7 Colorful Accent 5" w:uiPriority="52"/>
-    <w:lsdException w:name="List Table 1 Light Accent 6" w:uiPriority="46"/>
-    <w:lsdException w:name="List Table 2 Accent 6" w:uiPriority="47"/>
-    <w:lsdException w:name="List Table 3 Accent 6" w:uiPriority="48"/>
-    <w:lsdException w:name="List Table 4 Accent 6" w:uiPriority="49"/>
-    <w:lsdException w:name="List Table 5 Dark Accent 6" w:uiPriority="50"/>
-    <w:lsdException w:name="List Table 6 Colorful Accent 6" w:uiPriority="51"/>
-    <w:lsdException w:name="List Table 7 Colorful Accent 6" w:uiPriority="52"/>
+  <w:latentStyles w:defLockedState="0" w:defUIPriority="99" w:defSemiHidden="1" w:defUnhideWhenUsed="1" w:defQFormat="0" w:count="267">
+    <w:lsdException w:name="Normal" w:semiHidden="0" w:uiPriority="0" w:unhideWhenUsed="0" w:qFormat="1"/>
+    <w:lsdException w:name="heading 1" w:semiHidden="0" w:uiPriority="9" w:unhideWhenUsed="0" w:qFormat="1"/>
+    <w:lsdException w:name="heading 2" w:uiPriority="9" w:qFormat="1"/>
+    <w:lsdException w:name="heading 3" w:uiPriority="9" w:qFormat="1"/>
+    <w:lsdException w:name="heading 4" w:uiPriority="9" w:qFormat="1"/>
+    <w:lsdException w:name="heading 5" w:uiPriority="9" w:qFormat="1"/>
+    <w:lsdException w:name="heading 6" w:uiPriority="9" w:qFormat="1"/>
+    <w:lsdException w:name="heading 7" w:uiPriority="9" w:qFormat="1"/>
+    <w:lsdException w:name="heading 8" w:uiPriority="9" w:qFormat="1"/>
+    <w:lsdException w:name="heading 9" w:uiPriority="9" w:qFormat="1"/>
+    <w:lsdException w:name="toc 1" w:uiPriority="39"/>
+    <w:lsdException w:name="toc 2" w:uiPriority="39"/>
+    <w:lsdException w:name="toc 3" w:uiPriority="39"/>
+    <w:lsdException w:name="toc 4" w:uiPriority="39"/>
+    <w:lsdException w:name="toc 5" w:uiPriority="39"/>
+    <w:lsdException w:name="toc 6" w:uiPriority="39"/>
+    <w:lsdException w:name="toc 7" w:uiPriority="39"/>
+    <w:lsdException w:name="toc 8" w:uiPriority="39"/>
+    <w:lsdException w:name="toc 9" w:uiPriority="39"/>
+    <w:lsdException w:name="caption" w:uiPriority="35" w:qFormat="1"/>
+    <w:lsdException w:name="Title" w:semiHidden="0" w:uiPriority="10" w:unhideWhenUsed="0" w:qFormat="1"/>
+    <w:lsdException w:name="Default Paragraph Font" w:uiPriority="1"/>
+    <w:lsdException w:name="Subtitle" w:semiHidden="0" w:uiPriority="11" w:unhideWhenUsed="0" w:qFormat="1"/>
+    <w:lsdException w:name="Strong" w:semiHidden="0" w:uiPriority="22" w:unhideWhenUsed="0" w:qFormat="1"/>
+    <w:lsdException w:name="Emphasis" w:semiHidden="0" w:uiPriority="20" w:unhideWhenUsed="0" w:qFormat="1"/>
+    <w:lsdException w:name="Table Grid" w:semiHidden="0" w:uiPriority="39" w:unhideWhenUsed="0"/>
+    <w:lsdException w:name="Placeholder Text" w:unhideWhenUsed="0"/>
+    <w:lsdException w:name="No Spacing" w:semiHidden="0" w:uiPriority="1" w:unhideWhenUsed="0" w:qFormat="1"/>
+    <w:lsdException w:name="Light Shading" w:semiHidden="0" w:uiPriority="60" w:unhideWhenUsed="0"/>
+    <w:lsdException w:name="Light List" w:semiHidden="0" w:uiPriority="61" w:unhideWhenUsed="0"/>
+    <w:lsdException w:name="Light Grid" w:semiHidden="0" w:uiPriority="62" w:unhideWhenUsed="0"/>
+    <w:lsdException w:name="Medium Shading 1" w:semiHidden="0" w:uiPriority="63" w:unhideWhenUsed="0"/>
+    <w:lsdException w:name="Medium Shading 2" w:semiHidden="0" w:uiPriority="64" w:unhideWhenUsed="0"/>
+    <w:lsdException w:name="Medium List 1" w:semiHidden="0" w:uiPriority="65" w:unhideWhenUsed="0"/>
+    <w:lsdException w:name="Medium List 2" w:semiHidden="0" w:uiPriority="66" w:unhideWhenUsed="0"/>
+    <w:lsdException w:name="Medium Grid 1" w:semiHidden="0" w:uiPriority="67" w:unhideWhenUsed="0"/>
+    <w:lsdException w:name="Medium Grid 2" w:semiHidden="0" w:uiPriority="68" w:unhideWhenUsed="0"/>
+    <w:lsdException w:name="Medium Grid 3" w:semiHidden="0" w:uiPriority="69" w:unhideWhenUsed="0"/>
+    <w:lsdException w:name="Dark List" w:semiHidden="0" w:uiPriority="70" w:unhideWhenUsed="0"/>
+    <w:lsdException w:name="Colorful Shading" w:semiHidden="0" w:uiPriority="71" w:unhideWhenUsed="0"/>
+    <w:lsdException w:name="Colorful List" w:semiHidden="0" w:uiPriority="72" w:unhideWhenUsed="0"/>
+    <w:lsdException w:name="Colorful Grid" w:semiHidden="0" w:uiPriority="73" w:unhideWhenUsed="0"/>
+    <w:lsdException w:name="Light Shading Accent 1" w:semiHidden="0" w:uiPriority="60" w:unhideWhenUsed="0"/>
+    <w:lsdException w:name="Light List Accent 1" w:semiHidden="0" w:uiPriority="61" w:unhideWhenUsed="0"/>
+    <w:lsdException w:name="Light Grid Accent 1" w:semiHidden="0" w:uiPriority="62" w:unhideWhenUsed="0"/>
+    <w:lsdException w:name="Medium Shading 1 Accent 1" w:semiHidden="0" w:uiPriority="63" w:unhideWhenUsed="0"/>
+    <w:lsdException w:name="Medium Shading 2 Accent 1" w:semiHidden="0" w:uiPriority="64" w:unhideWhenUsed="0"/>
+    <w:lsdException w:name="Medium List 1 Accent 1" w:semiHidden="0" w:uiPriority="65" w:unhideWhenUsed="0"/>
+    <w:lsdException w:name="Revision" w:unhideWhenUsed="0"/>
+    <w:lsdException w:name="List Paragraph" w:semiHidden="0" w:uiPriority="34" w:unhideWhenUsed="0" w:qFormat="1"/>
+    <w:lsdException w:name="Quote" w:semiHidden="0" w:uiPriority="29" w:unhideWhenUsed="0" w:qFormat="1"/>
+    <w:lsdException w:name="Intense Quote" w:semiHidden="0" w:uiPriority="30" w:unhideWhenUsed="0" w:qFormat="1"/>
+    <w:lsdException w:name="Medium List 2 Accent 1" w:semiHidden="0" w:uiPriority="66" w:unhideWhenUsed="0"/>
+    <w:lsdException w:name="Medium Grid 1 Accent 1" w:semiHidden="0" w:uiPriority="67" w:unhideWhenUsed="0"/>
+    <w:lsdException w:name="Medium Grid 2 Accent 1" w:semiHidden="0" w:uiPriority="68" w:unhideWhenUsed="0"/>
+    <w:lsdException w:name="Medium Grid 3 Accent 1" w:semiHidden="0" w:uiPriority="69" w:unhideWhenUsed="0"/>
+    <w:lsdException w:name="Dark List Accent 1" w:semiHidden="0" w:uiPriority="70" w:unhideWhenUsed="0"/>
+    <w:lsdException w:name="Colorful Shading Accent 1" w:semiHidden="0" w:uiPriority="71" w:unhideWhenUsed="0"/>
+    <w:lsdException w:name="Colorful List Accent 1" w:semiHidden="0" w:uiPriority="72" w:unhideWhenUsed="0"/>
+    <w:lsdException w:name="Colorful Grid Accent 1" w:semiHidden="0" w:uiPriority="73" w:unhideWhenUsed="0"/>
+    <w:lsdException w:name="Light Shading Accent 2" w:semiHidden="0" w:uiPriority="60" w:unhideWhenUsed="0"/>
+    <w:lsdException w:name="Light List Accent 2" w:semiHidden="0" w:uiPriority="61" w:unhideWhenUsed="0"/>
+    <w:lsdException w:name="Light Grid Accent 2" w:semiHidden="0" w:uiPriority="62" w:unhideWhenUsed="0"/>
+    <w:lsdException w:name="Medium Shading 1 Accent 2" w:semiHidden="0" w:uiPriority="63" w:unhideWhenUsed="0"/>
+    <w:lsdException w:name="Medium Shading 2 Accent 2" w:semiHidden="0" w:uiPriority="64" w:unhideWhenUsed="0"/>
+    <w:lsdException w:name="Medium List 1 Accent 2" w:semiHidden="0" w:uiPriority="65" w:unhideWhenUsed="0"/>
+    <w:lsdException w:name="Medium List 2 Accent 2" w:semiHidden="0" w:uiPriority="66" w:unhideWhenUsed="0"/>
+    <w:lsdException w:name="Medium Grid 1 Accent 2" w:semiHidden="0" w:uiPriority="67" w:unhideWhenUsed="0"/>
+    <w:lsdException w:name="Medium Grid 2 Accent 2" w:semiHidden="0" w:uiPriority="68" w:unhideWhenUsed="0"/>
+    <w:lsdException w:name="Medium Grid 3 Accent 2" w:semiHidden="0" w:uiPriority="69" w:unhideWhenUsed="0"/>
+    <w:lsdException w:name="Dark List Accent 2" w:semiHidden="0" w:uiPriority="70" w:unhideWhenUsed="0"/>
+    <w:lsdException w:name="Colorful Shading Accent 2" w:semiHidden="0" w:uiPriority="71" w:unhideWhenUsed="0"/>
+    <w:lsdException w:name="Colorful List Accent 2" w:semiHidden="0" w:uiPriority="72" w:unhideWhenUsed="0"/>
+    <w:lsdException w:name="Colorful Grid Accent 2" w:semiHidden="0" w:uiPriority="73" w:unhideWhenUsed="0"/>
+    <w:lsdException w:name="Light Shading Accent 3" w:semiHidden="0" w:uiPriority="60" w:unhideWhenUsed="0"/>
+    <w:lsdException w:name="Light List Accent 3" w:semiHidden="0" w:uiPriority="61" w:unhideWhenUsed="0"/>
+    <w:lsdException w:name="Light Grid Accent 3" w:semiHidden="0" w:uiPriority="62" w:unhideWhenUsed="0"/>
+    <w:lsdException w:name="Medium Shading 1 Accent 3" w:semiHidden="0" w:uiPriority="63" w:unhideWhenUsed="0"/>
+    <w:lsdException w:name="Medium Shading 2 Accent 3" w:semiHidden="0" w:uiPriority="64" w:unhideWhenUsed="0"/>
+    <w:lsdException w:name="Medium List 1 Accent 3" w:semiHidden="0" w:uiPriority="65" w:unhideWhenUsed="0"/>
+    <w:lsdException w:name="Medium List 2 Accent 3" w:semiHidden="0" w:uiPriority="66" w:unhideWhenUsed="0"/>
+    <w:lsdException w:name="Medium Grid 1 Accent 3" w:semiHidden="0" w:uiPriority="67" w:unhideWhenUsed="0"/>
+    <w:lsdException w:name="Medium Grid 2 Accent 3" w:semiHidden="0" w:uiPriority="68" w:unhideWhenUsed="0"/>
+    <w:lsdException w:name="Medium Grid 3 Accent 3" w:semiHidden="0" w:uiPriority="69" w:unhideWhenUsed="0"/>
+    <w:lsdException w:name="Dark List Accent 3" w:semiHidden="0" w:uiPriority="70" w:unhideWhenUsed="0"/>
+    <w:lsdException w:name="Colorful Shading Accent 3" w:semiHidden="0" w:uiPriority="71" w:unhideWhenUsed="0"/>
+    <w:lsdException w:name="Colorful List Accent 3" w:semiHidden="0" w:uiPriority="72" w:unhideWhenUsed="0"/>
+    <w:lsdException w:name="Colorful Grid Accent 3" w:semiHidden="0" w:uiPriority="73" w:unhideWhenUsed="0"/>
+    <w:lsdException w:name="Light Shading Accent 4" w:semiHidden="0" w:uiPriority="60" w:unhideWhenUsed="0"/>
+    <w:lsdException w:name="Light List Accent 4" w:semiHidden="0" w:uiPriority="61" w:unhideWhenUsed="0"/>
+    <w:lsdException w:name="Light Grid Accent 4" w:semiHidden="0" w:uiPriority="62" w:unhideWhenUsed="0"/>
+    <w:lsdException w:name="Medium Shading 1 Accent 4" w:semiHidden="0" w:uiPriority="63" w:unhideWhenUsed="0"/>
+    <w:lsdException w:name="Medium Shading 2 Accent 4" w:semiHidden="0" w:uiPriority="64" w:unhideWhenUsed="0"/>
+    <w:lsdException w:name="Medium List 1 Accent 4" w:semiHidden="0" w:uiPriority="65" w:unhideWhenUsed="0"/>
+    <w:lsdException w:name="Medium List 2 Accent 4" w:semiHidden="0" w:uiPriority="66" w:unhideWhenUsed="0"/>
+    <w:lsdException w:name="Medium Grid 1 Accent 4" w:semiHidden="0" w:uiPriority="67" w:unhideWhenUsed="0"/>
+    <w:lsdException w:name="Medium Grid 2 Accent 4" w:semiHidden="0" w:uiPriority="68" w:unhideWhenUsed="0"/>
+    <w:lsdException w:name="Medium Grid 3 Accent 4" w:semiHidden="0" w:uiPriority="69" w:unhideWhenUsed="0"/>
+    <w:lsdException w:name="Dark List Accent 4" w:semiHidden="0" w:uiPriority="70" w:unhideWhenUsed="0"/>
+    <w:lsdException w:name="Colorful Shading Accent 4" w:semiHidden="0" w:uiPriority="71" w:unhideWhenUsed="0"/>
+    <w:lsdException w:name="Colorful List Accent 4" w:semiHidden="0" w:uiPriority="72" w:unhideWhenUsed="0"/>
+    <w:lsdException w:name="Colorful Grid Accent 4" w:semiHidden="0" w:uiPriority="73" w:unhideWhenUsed="0"/>
+    <w:lsdException w:name="Light Shading Accent 5" w:semiHidden="0" w:uiPriority="60" w:unhideWhenUsed="0"/>
+    <w:lsdException w:name="Light List Accent 5" w:semiHidden="0" w:uiPriority="61" w:unhideWhenUsed="0"/>
+    <w:lsdException w:name="Light Grid Accent 5" w:semiHidden="0" w:uiPriority="62" w:unhideWhenUsed="0"/>
+    <w:lsdException w:name="Medium Shading 1 Accent 5" w:semiHidden="0" w:uiPriority="63" w:unhideWhenUsed="0"/>
+    <w:lsdException w:name="Medium Shading 2 Accent 5" w:semiHidden="0" w:uiPriority="64" w:unhideWhenUsed="0"/>
+    <w:lsdException w:name="Medium List 1 Accent 5" w:semiHidden="0" w:uiPriority="65" w:unhideWhenUsed="0"/>
+    <w:lsdException w:name="Medium List 2 Accent 5" w:semiHidden="0" w:uiPriority="66" w:unhideWhenUsed="0"/>
+    <w:lsdException w:name="Medium Grid 1 Accent 5" w:semiHidden="0" w:uiPriority="67" w:unhideWhenUsed="0"/>
+    <w:lsdException w:name="Medium Grid 2 Accent 5" w:semiHidden="0" w:uiPriority="68" w:unhideWhenUsed="0"/>
+    <w:lsdException w:name="Medium Grid 3 Accent 5" w:semiHidden="0" w:uiPriority="69" w:unhideWhenUsed="0"/>
+    <w:lsdException w:name="Dark List Accent 5" w:semiHidden="0" w:uiPriority="70" w:unhideWhenUsed="0"/>
+    <w:lsdException w:name="Colorful Shading Accent 5" w:semiHidden="0" w:uiPriority="71" w:unhideWhenUsed="0"/>
+    <w:lsdException w:name="Colorful List Accent 5" w:semiHidden="0" w:uiPriority="72" w:unhideWhenUsed="0"/>
+    <w:lsdException w:name="Colorful Grid Accent 5" w:semiHidden="0" w:uiPriority="73" w:unhideWhenUsed="0"/>
+    <w:lsdException w:name="Light Shading Accent 6" w:semiHidden="0" w:uiPriority="60" w:unhideWhenUsed="0"/>
+    <w:lsdException w:name="Light List Accent 6" w:semiHidden="0" w:uiPriority="61" w:unhideWhenUsed="0"/>
+    <w:lsdException w:name="Light Grid Accent 6" w:semiHidden="0" w:uiPriority="62" w:unhideWhenUsed="0"/>
+    <w:lsdException w:name="Medium Shading 1 Accent 6" w:semiHidden="0" w:uiPriority="63" w:unhideWhenUsed="0"/>
+    <w:lsdException w:name="Medium Shading 2 Accent 6" w:semiHidden="0" w:uiPriority="64" w:unhideWhenUsed="0"/>
+    <w:lsdException w:name="Medium List 1 Accent 6" w:semiHidden="0" w:uiPriority="65" w:unhideWhenUsed="0"/>
+    <w:lsdException w:name="Medium List 2 Accent 6" w:semiHidden="0" w:uiPriority="66" w:unhideWhenUsed="0"/>
+    <w:lsdException w:name="Medium Grid 1 Accent 6" w:semiHidden="0" w:uiPriority="67" w:unhideWhenUsed="0"/>
+    <w:lsdException w:name="Medium Grid 2 Accent 6" w:semiHidden="0" w:uiPriority="68" w:unhideWhenUsed="0"/>
+    <w:lsdException w:name="Medium Grid 3 Accent 6" w:semiHidden="0" w:uiPriority="69" w:unhideWhenUsed="0"/>
+    <w:lsdException w:name="Dark List Accent 6" w:semiHidden="0" w:uiPriority="70" w:unhideWhenUsed="0"/>
+    <w:lsdException w:name="Colorful Shading Accent 6" w:semiHidden="0" w:uiPriority="71" w:unhideWhenUsed="0"/>
+    <w:lsdException w:name="Colorful List Accent 6" w:semiHidden="0" w:uiPriority="72" w:unhideWhenUsed="0"/>
+    <w:lsdException w:name="Colorful Grid Accent 6" w:semiHidden="0" w:uiPriority="73" w:unhideWhenUsed="0"/>
+    <w:lsdException w:name="Subtle Emphasis" w:semiHidden="0" w:uiPriority="19" w:unhideWhenUsed="0" w:qFormat="1"/>
+    <w:lsdException w:name="Intense Emphasis" w:semiHidden="0" w:uiPriority="21" w:unhideWhenUsed="0" w:qFormat="1"/>
+    <w:lsdException w:name="Subtle Reference" w:semiHidden="0" w:uiPriority="31" w:unhideWhenUsed="0" w:qFormat="1"/>
+    <w:lsdException w:name="Intense Reference" w:semiHidden="0" w:uiPriority="32" w:unhideWhenUsed="0" w:qFormat="1"/>
+    <w:lsdException w:name="Book Title" w:semiHidden="0" w:uiPriority="33" w:unhideWhenUsed="0" w:qFormat="1"/>
+    <w:lsdException w:name="Bibliography" w:uiPriority="37"/>
+    <w:lsdException w:name="TOC Heading" w:uiPriority="39" w:qFormat="1"/>
+  </w:latentStyles>
+  <w:style w:type="paragraph" w:default="1" w:styleId="Normalny">
+    <w:name w:val="Normal"/>
+    <w:qFormat/>
+    <w:rsid w:val="00974D2C"/>
+    <w:pPr>
+      <w:spacing w:after="0"/>
+      <w:ind w:firstLine="357"/>
+      <w:jc w:val="both"/>
+    </w:pPr>
+    <w:rPr>
+      <w:rFonts w:ascii="PLRoman12-Bold" w:hAnsi="PLRoman12-Bold"/>
+      <w:sz w:val="24"/>
+    </w:rPr>
+  </w:style>
+  <w:style w:type="paragraph" w:styleId="Nagwek1">
+    <w:name w:val="heading 1"/>
+    <w:basedOn w:val="Akapitzlist"/>
+    <w:next w:val="Normalny"/>
+    <w:link w:val="Nagwek1Znak"/>
+    <w:uiPriority w:val="9"/>
+    <w:qFormat/>
+    <w:rsid w:val="00345B94"/>
+    <w:pPr>
+      <w:numPr>
+        <w:numId w:val="1"/>
+      </w:numPr>
+      <w:autoSpaceDE w:val="0"/>
+      <w:autoSpaceDN w:val="0"/>
+      <w:adjustRightInd w:val="0"/>
+      <w:spacing w:line="240" w:lineRule="auto"/>
+      <w:outlineLvl w:val="0"/>
+    </w:pPr>
+    <w:rPr>
+      <w:rFonts w:cs="PLRoman12-Bold"/>
+      <w:b/>
+      <w:bCs/>
+      <w:sz w:val="29"/>
+      <w:szCs w:val="29"/>
+      <w:u w:val="single"/>
+    </w:rPr>
+  </w:style>
+  <w:style w:type="paragraph" w:styleId="Nagwek2">
+    <w:name w:val="heading 2"/>
+    <w:basedOn w:val="Normalny"/>
+    <w:next w:val="Normalny"/>
+    <w:link w:val="Nagwek2Znak"/>
+    <w:uiPriority w:val="9"/>
+    <w:unhideWhenUsed/>
+    <w:qFormat/>
+    <w:rsid w:val="00345B94"/>
+    <w:pPr>
+      <w:ind w:firstLine="0"/>
+      <w:outlineLvl w:val="1"/>
+    </w:pPr>
+    <w:rPr>
+      <w:b/>
+      <w:i/>
+      <w:sz w:val="26"/>
+    </w:rPr>
+  </w:style>
+  <w:style w:type="paragraph" w:styleId="Nagwek3">
+    <w:name w:val="heading 3"/>
+    <w:basedOn w:val="Normalny"/>
+    <w:next w:val="Normalny"/>
+    <w:link w:val="Nagwek3Znak"/>
+    <w:autoRedefine/>
+    <w:uiPriority w:val="9"/>
+    <w:semiHidden/>
+    <w:unhideWhenUsed/>
+    <w:qFormat/>
+    <w:rsid w:val="001D05E3"/>
+    <w:pPr>
+      <w:keepNext/>
+      <w:keepLines/>
+      <w:spacing w:before="40"/>
+      <w:ind w:left="720" w:hanging="720"/>
+      <w:jc w:val="left"/>
+      <w:outlineLvl w:val="2"/>
+    </w:pPr>
+    <w:rPr>
+      <w:rFonts w:asciiTheme="majorHAnsi" w:eastAsiaTheme="majorEastAsia" w:hAnsiTheme="majorHAnsi" w:cstheme="majorBidi"/>
+      <w:b/>
+      <w:bCs/>
+      <w:szCs w:val="24"/>
+      <w:lang w:eastAsia="ja-JP"/>
+    </w:rPr>
+  </w:style>
+  <w:style w:type="paragraph" w:styleId="Nagwek4">
+    <w:name w:val="heading 4"/>
+    <w:basedOn w:val="Normalny"/>
+    <w:next w:val="Normalny"/>
+    <w:link w:val="Nagwek4Znak"/>
+    <w:autoRedefine/>
+    <w:uiPriority w:val="9"/>
+    <w:semiHidden/>
+    <w:unhideWhenUsed/>
+    <w:qFormat/>
+    <w:rsid w:val="001D05E3"/>
+    <w:pPr>
+      <w:keepNext/>
+      <w:keepLines/>
+      <w:spacing w:before="40"/>
+      <w:ind w:left="864" w:hanging="864"/>
+      <w:jc w:val="left"/>
+      <w:outlineLvl w:val="3"/>
+    </w:pPr>
+    <w:rPr>
+      <w:rFonts w:asciiTheme="majorHAnsi" w:eastAsiaTheme="majorEastAsia" w:hAnsiTheme="majorHAnsi" w:cstheme="majorBidi"/>
+      <w:b/>
+      <w:bCs/>
+      <w:i/>
+      <w:iCs/>
+      <w:sz w:val="22"/>
+      <w:lang w:eastAsia="ja-JP"/>
+    </w:rPr>
+  </w:style>
+  <w:style w:type="paragraph" w:styleId="Nagwek5">
+    <w:name w:val="heading 5"/>
+    <w:basedOn w:val="Normalny"/>
+    <w:next w:val="Normalny"/>
+    <w:link w:val="Nagwek5Znak"/>
+    <w:autoRedefine/>
+    <w:uiPriority w:val="9"/>
+    <w:semiHidden/>
+    <w:unhideWhenUsed/>
+    <w:qFormat/>
+    <w:rsid w:val="001D05E3"/>
+    <w:pPr>
+      <w:keepNext/>
+      <w:keepLines/>
+      <w:spacing w:before="40"/>
+      <w:ind w:left="1008" w:hanging="1008"/>
+      <w:jc w:val="left"/>
+      <w:outlineLvl w:val="4"/>
+    </w:pPr>
+    <w:rPr>
+      <w:rFonts w:asciiTheme="majorHAnsi" w:eastAsiaTheme="majorEastAsia" w:hAnsiTheme="majorHAnsi" w:cstheme="majorBidi"/>
+      <w:sz w:val="22"/>
+      <w:lang w:eastAsia="ja-JP"/>
+    </w:rPr>
+  </w:style>
+  <w:style w:type="paragraph" w:styleId="Nagwek6">
+    <w:name w:val="heading 6"/>
+    <w:basedOn w:val="Normalny"/>
+    <w:next w:val="Normalny"/>
+    <w:link w:val="Nagwek6Znak"/>
+    <w:autoRedefine/>
+    <w:uiPriority w:val="9"/>
+    <w:semiHidden/>
+    <w:unhideWhenUsed/>
+    <w:qFormat/>
+    <w:rsid w:val="001D05E3"/>
+    <w:pPr>
+      <w:keepNext/>
+      <w:keepLines/>
+      <w:spacing w:before="40"/>
+      <w:ind w:left="1152" w:hanging="1152"/>
+      <w:jc w:val="left"/>
+      <w:outlineLvl w:val="5"/>
+    </w:pPr>
+    <w:rPr>
+      <w:rFonts w:asciiTheme="majorHAnsi" w:eastAsiaTheme="majorEastAsia" w:hAnsiTheme="majorHAnsi" w:cstheme="majorBidi"/>
+      <w:sz w:val="20"/>
+      <w:szCs w:val="20"/>
+      <w:lang w:eastAsia="ja-JP"/>
+    </w:rPr>
+  </w:style>
+  <w:style w:type="paragraph" w:styleId="Nagwek7">
+    <w:name w:val="heading 7"/>
+    <w:basedOn w:val="Normalny"/>
+    <w:next w:val="Normalny"/>
+    <w:link w:val="Nagwek7Znak"/>
+    <w:autoRedefine/>
+    <w:uiPriority w:val="9"/>
+    <w:semiHidden/>
+    <w:unhideWhenUsed/>
+    <w:qFormat/>
+    <w:rsid w:val="001D05E3"/>
+    <w:pPr>
+      <w:keepNext/>
+      <w:keepLines/>
+      <w:spacing w:before="40"/>
+      <w:ind w:left="1296" w:hanging="1296"/>
+      <w:jc w:val="left"/>
+      <w:outlineLvl w:val="6"/>
+    </w:pPr>
+    <w:rPr>
+      <w:rFonts w:asciiTheme="majorHAnsi" w:eastAsiaTheme="majorEastAsia" w:hAnsiTheme="majorHAnsi" w:cstheme="majorBidi"/>
+      <w:i/>
+      <w:iCs/>
+      <w:sz w:val="20"/>
+      <w:szCs w:val="20"/>
+      <w:lang w:eastAsia="ja-JP"/>
+    </w:rPr>
+  </w:style>
+  <w:style w:type="paragraph" w:styleId="Nagwek8">
+    <w:name w:val="heading 8"/>
+    <w:basedOn w:val="Normalny"/>
+    <w:next w:val="Normalny"/>
+    <w:link w:val="Nagwek8Znak"/>
+    <w:autoRedefine/>
+    <w:uiPriority w:val="9"/>
+    <w:semiHidden/>
+    <w:unhideWhenUsed/>
+    <w:qFormat/>
+    <w:rsid w:val="001D05E3"/>
+    <w:pPr>
+      <w:keepNext/>
+      <w:keepLines/>
+      <w:spacing w:before="40"/>
+      <w:ind w:left="1440" w:hanging="1440"/>
+      <w:jc w:val="left"/>
+      <w:outlineLvl w:val="7"/>
+    </w:pPr>
+    <w:rPr>
+      <w:rFonts w:asciiTheme="majorHAnsi" w:eastAsiaTheme="majorEastAsia" w:hAnsiTheme="majorHAnsi" w:cstheme="majorBidi"/>
+      <w:caps/>
+      <w:color w:val="272727" w:themeColor="text1" w:themeTint="D8"/>
+      <w:sz w:val="18"/>
+      <w:szCs w:val="18"/>
+      <w:lang w:eastAsia="ja-JP"/>
+    </w:rPr>
+  </w:style>
+  <w:style w:type="paragraph" w:styleId="Nagwek9">
+    <w:name w:val="heading 9"/>
+    <w:basedOn w:val="Normalny"/>
+    <w:next w:val="Normalny"/>
+    <w:link w:val="Nagwek9Znak"/>
+    <w:autoRedefine/>
+    <w:uiPriority w:val="9"/>
+    <w:semiHidden/>
+    <w:unhideWhenUsed/>
+    <w:qFormat/>
+    <w:rsid w:val="001D05E3"/>
+    <w:pPr>
+      <w:keepNext/>
+      <w:keepLines/>
+      <w:spacing w:before="40"/>
+      <w:ind w:left="1584" w:hanging="1584"/>
+      <w:jc w:val="left"/>
+      <w:outlineLvl w:val="8"/>
+    </w:pPr>
+    <w:rPr>
+      <w:rFonts w:asciiTheme="majorHAnsi" w:eastAsiaTheme="majorEastAsia" w:hAnsiTheme="majorHAnsi" w:cstheme="majorBidi"/>
+      <w:i/>
+      <w:iCs/>
+      <w:caps/>
+      <w:sz w:val="18"/>
+      <w:szCs w:val="18"/>
+      <w:lang w:eastAsia="ja-JP"/>
+    </w:rPr>
+  </w:style>
+  <w:style w:type="character" w:default="1" w:styleId="Domylnaczcionkaakapitu">
+    <w:name w:val="Default Paragraph Font"/>
+    <w:uiPriority w:val="1"/>
+    <w:semiHidden/>
+    <w:unhideWhenUsed/>
+  </w:style>
+  <w:style w:type="table" w:default="1" w:styleId="Standardowy">
+    <w:name w:val="Normal Table"/>
+    <w:uiPriority w:val="99"/>
+    <w:semiHidden/>
+    <w:unhideWhenUsed/>
+    <w:tblPr>
+      <w:tblInd w:w="0" w:type="dxa"/>
+      <w:tblCellMar>
+        <w:top w:w="0" w:type="dxa"/>
+        <w:left w:w="108" w:type="dxa"/>
+        <w:bottom w:w="0" w:type="dxa"/>
+        <w:right w:w="108" w:type="dxa"/>
+      </w:tblCellMar>
+    </w:tblPr>
+  </w:style>
+  <w:style w:type="numbering" w:default="1" w:styleId="Bezlisty">
+    <w:name w:val="No List"/>
+    <w:uiPriority w:val="99"/>
+    <w:semiHidden/>
+    <w:unhideWhenUsed/>
+  </w:style>
+  <w:style w:type="table" w:styleId="Tabela-Siatka">
+    <w:name w:val="Table Grid"/>
+    <w:basedOn w:val="Standardowy"/>
+    <w:uiPriority w:val="39"/>
+    <w:rsid w:val="0060372E"/>
+    <w:pPr>
+      <w:spacing w:after="0" w:line="240" w:lineRule="auto"/>
+    </w:pPr>
+    <w:tblPr>
+      <w:tblInd w:w="0" w:type="dxa"/>
+      <w:tblBorders>
+        <w:top w:val="single" w:sz="4" w:space="0" w:color="auto"/>
+        <w:left w:val="single" w:sz="4" w:space="0" w:color="auto"/>
+        <w:bottom w:val="single" w:sz="4" w:space="0" w:color="auto"/>
+        <w:right w:val="single" w:sz="4" w:space="0" w:color="auto"/>
+        <w:insideH w:val="single" w:sz="4" w:space="0" w:color="auto"/>
+        <w:insideV w:val="single" w:sz="4" w:space="0" w:color="auto"/>
+      </w:tblBorders>
+      <w:tblCellMar>
+        <w:top w:w="0" w:type="dxa"/>
+        <w:left w:w="108" w:type="dxa"/>
+        <w:bottom w:w="0" w:type="dxa"/>
+        <w:right w:w="108" w:type="dxa"/>
+      </w:tblCellMar>
+    </w:tblPr>
+  </w:style>
+  <w:style w:type="paragraph" w:styleId="Akapitzlist">
+    <w:name w:val="List Paragraph"/>
+    <w:basedOn w:val="Normalny"/>
+    <w:uiPriority w:val="34"/>
+    <w:qFormat/>
+    <w:rsid w:val="00177FE6"/>
+    <w:pPr>
+      <w:ind w:left="720"/>
+      <w:contextualSpacing/>
+    </w:pPr>
+  </w:style>
+  <w:style w:type="character" w:customStyle="1" w:styleId="Nagwek1Znak">
+    <w:name w:val="Nagłówek 1 Znak"/>
+    <w:basedOn w:val="Domylnaczcionkaakapitu"/>
+    <w:link w:val="Nagwek1"/>
+    <w:uiPriority w:val="9"/>
+    <w:rsid w:val="00345B94"/>
+    <w:rPr>
+      <w:rFonts w:ascii="PLRoman12-Bold" w:hAnsi="PLRoman12-Bold" w:cs="PLRoman12-Bold"/>
+      <w:b/>
+      <w:bCs/>
+      <w:sz w:val="29"/>
+      <w:szCs w:val="29"/>
+      <w:u w:val="single"/>
+    </w:rPr>
+  </w:style>
+  <w:style w:type="paragraph" w:styleId="Legenda">
+    <w:name w:val="caption"/>
+    <w:basedOn w:val="Normalny"/>
+    <w:next w:val="Normalny"/>
+    <w:uiPriority w:val="35"/>
+    <w:unhideWhenUsed/>
+    <w:qFormat/>
+    <w:rsid w:val="00974D2C"/>
+    <w:pPr>
+      <w:spacing w:after="200" w:line="240" w:lineRule="auto"/>
+    </w:pPr>
+    <w:rPr>
+      <w:i/>
+      <w:iCs/>
+      <w:color w:val="44546A" w:themeColor="text2"/>
+      <w:sz w:val="18"/>
+      <w:szCs w:val="18"/>
+    </w:rPr>
+  </w:style>
+  <w:style w:type="character" w:customStyle="1" w:styleId="Nagwek2Znak">
+    <w:name w:val="Nagłówek 2 Znak"/>
+    <w:basedOn w:val="Domylnaczcionkaakapitu"/>
+    <w:link w:val="Nagwek2"/>
+    <w:uiPriority w:val="9"/>
+    <w:rsid w:val="00345B94"/>
+    <w:rPr>
+      <w:rFonts w:ascii="PLRoman12-Bold" w:hAnsi="PLRoman12-Bold"/>
+      <w:b/>
+      <w:i/>
+      <w:sz w:val="26"/>
+    </w:rPr>
+  </w:style>
+  <w:style w:type="character" w:customStyle="1" w:styleId="Nagwek3Znak">
+    <w:name w:val="Nagłówek 3 Znak"/>
+    <w:basedOn w:val="Domylnaczcionkaakapitu"/>
+    <w:link w:val="Nagwek3"/>
+    <w:uiPriority w:val="9"/>
+    <w:semiHidden/>
+    <w:rsid w:val="001D05E3"/>
+    <w:rPr>
+      <w:rFonts w:asciiTheme="majorHAnsi" w:eastAsiaTheme="majorEastAsia" w:hAnsiTheme="majorHAnsi" w:cstheme="majorBidi"/>
+      <w:b/>
+      <w:bCs/>
+      <w:sz w:val="24"/>
+      <w:szCs w:val="24"/>
+      <w:lang w:eastAsia="ja-JP"/>
+    </w:rPr>
+  </w:style>
+  <w:style w:type="character" w:customStyle="1" w:styleId="Nagwek4Znak">
+    <w:name w:val="Nagłówek 4 Znak"/>
+    <w:basedOn w:val="Domylnaczcionkaakapitu"/>
+    <w:link w:val="Nagwek4"/>
+    <w:uiPriority w:val="9"/>
+    <w:semiHidden/>
+    <w:rsid w:val="001D05E3"/>
+    <w:rPr>
+      <w:rFonts w:asciiTheme="majorHAnsi" w:eastAsiaTheme="majorEastAsia" w:hAnsiTheme="majorHAnsi" w:cstheme="majorBidi"/>
+      <w:b/>
+      <w:bCs/>
+      <w:i/>
+      <w:iCs/>
+      <w:lang w:eastAsia="ja-JP"/>
+    </w:rPr>
+  </w:style>
+  <w:style w:type="character" w:customStyle="1" w:styleId="Nagwek5Znak">
+    <w:name w:val="Nagłówek 5 Znak"/>
+    <w:basedOn w:val="Domylnaczcionkaakapitu"/>
+    <w:link w:val="Nagwek5"/>
+    <w:uiPriority w:val="9"/>
+    <w:semiHidden/>
+    <w:rsid w:val="001D05E3"/>
+    <w:rPr>
+      <w:rFonts w:asciiTheme="majorHAnsi" w:eastAsiaTheme="majorEastAsia" w:hAnsiTheme="majorHAnsi" w:cstheme="majorBidi"/>
+      <w:lang w:eastAsia="ja-JP"/>
+    </w:rPr>
+  </w:style>
+  <w:style w:type="character" w:customStyle="1" w:styleId="Nagwek6Znak">
+    <w:name w:val="Nagłówek 6 Znak"/>
+    <w:basedOn w:val="Domylnaczcionkaakapitu"/>
+    <w:link w:val="Nagwek6"/>
+    <w:uiPriority w:val="9"/>
+    <w:semiHidden/>
+    <w:rsid w:val="001D05E3"/>
+    <w:rPr>
+      <w:rFonts w:asciiTheme="majorHAnsi" w:eastAsiaTheme="majorEastAsia" w:hAnsiTheme="majorHAnsi" w:cstheme="majorBidi"/>
+      <w:sz w:val="20"/>
+      <w:szCs w:val="20"/>
+      <w:lang w:eastAsia="ja-JP"/>
+    </w:rPr>
+  </w:style>
+  <w:style w:type="character" w:customStyle="1" w:styleId="Nagwek7Znak">
+    <w:name w:val="Nagłówek 7 Znak"/>
+    <w:basedOn w:val="Domylnaczcionkaakapitu"/>
+    <w:link w:val="Nagwek7"/>
+    <w:uiPriority w:val="9"/>
+    <w:semiHidden/>
+    <w:rsid w:val="001D05E3"/>
+    <w:rPr>
+      <w:rFonts w:asciiTheme="majorHAnsi" w:eastAsiaTheme="majorEastAsia" w:hAnsiTheme="majorHAnsi" w:cstheme="majorBidi"/>
+      <w:i/>
+      <w:iCs/>
+      <w:sz w:val="20"/>
+      <w:szCs w:val="20"/>
+      <w:lang w:eastAsia="ja-JP"/>
+    </w:rPr>
+  </w:style>
+  <w:style w:type="character" w:customStyle="1" w:styleId="Nagwek8Znak">
+    <w:name w:val="Nagłówek 8 Znak"/>
+    <w:basedOn w:val="Domylnaczcionkaakapitu"/>
+    <w:link w:val="Nagwek8"/>
+    <w:uiPriority w:val="9"/>
+    <w:semiHidden/>
+    <w:rsid w:val="001D05E3"/>
+    <w:rPr>
+      <w:rFonts w:asciiTheme="majorHAnsi" w:eastAsiaTheme="majorEastAsia" w:hAnsiTheme="majorHAnsi" w:cstheme="majorBidi"/>
+      <w:caps/>
+      <w:color w:val="272727" w:themeColor="text1" w:themeTint="D8"/>
+      <w:sz w:val="18"/>
+      <w:szCs w:val="18"/>
+      <w:lang w:eastAsia="ja-JP"/>
+    </w:rPr>
+  </w:style>
+  <w:style w:type="character" w:customStyle="1" w:styleId="Nagwek9Znak">
+    <w:name w:val="Nagłówek 9 Znak"/>
+    <w:basedOn w:val="Domylnaczcionkaakapitu"/>
+    <w:link w:val="Nagwek9"/>
+    <w:uiPriority w:val="9"/>
+    <w:semiHidden/>
+    <w:rsid w:val="001D05E3"/>
+    <w:rPr>
+      <w:rFonts w:asciiTheme="majorHAnsi" w:eastAsiaTheme="majorEastAsia" w:hAnsiTheme="majorHAnsi" w:cstheme="majorBidi"/>
+      <w:i/>
+      <w:iCs/>
+      <w:caps/>
+      <w:sz w:val="18"/>
+      <w:szCs w:val="18"/>
+      <w:lang w:eastAsia="ja-JP"/>
+    </w:rPr>
+  </w:style>
+  <w:style w:type="character" w:styleId="Odwoaniedokomentarza">
+    <w:name w:val="annotation reference"/>
+    <w:basedOn w:val="Domylnaczcionkaakapitu"/>
+    <w:uiPriority w:val="99"/>
+    <w:semiHidden/>
+    <w:unhideWhenUsed/>
+    <w:rsid w:val="009206BA"/>
+    <w:rPr>
+      <w:sz w:val="16"/>
+      <w:szCs w:val="16"/>
+    </w:rPr>
+  </w:style>
+  <w:style w:type="paragraph" w:styleId="Tekstkomentarza">
+    <w:name w:val="annotation text"/>
+    <w:basedOn w:val="Normalny"/>
+    <w:link w:val="TekstkomentarzaZnak"/>
+    <w:uiPriority w:val="99"/>
+    <w:semiHidden/>
+    <w:unhideWhenUsed/>
+    <w:rsid w:val="009206BA"/>
+    <w:pPr>
+      <w:spacing w:line="240" w:lineRule="auto"/>
+    </w:pPr>
+    <w:rPr>
+      <w:sz w:val="20"/>
+      <w:szCs w:val="20"/>
+    </w:rPr>
+  </w:style>
+  <w:style w:type="character" w:customStyle="1" w:styleId="TekstkomentarzaZnak">
+    <w:name w:val="Tekst komentarza Znak"/>
+    <w:basedOn w:val="Domylnaczcionkaakapitu"/>
+    <w:link w:val="Tekstkomentarza"/>
+    <w:uiPriority w:val="99"/>
+    <w:semiHidden/>
+    <w:rsid w:val="009206BA"/>
+    <w:rPr>
+      <w:rFonts w:ascii="PLRoman12-Bold" w:hAnsi="PLRoman12-Bold"/>
+      <w:sz w:val="20"/>
+      <w:szCs w:val="20"/>
+    </w:rPr>
+  </w:style>
+  <w:style w:type="paragraph" w:styleId="Tematkomentarza">
+    <w:name w:val="annotation subject"/>
+    <w:basedOn w:val="Tekstkomentarza"/>
+    <w:next w:val="Tekstkomentarza"/>
+    <w:link w:val="TematkomentarzaZnak"/>
+    <w:uiPriority w:val="99"/>
+    <w:semiHidden/>
+    <w:unhideWhenUsed/>
+    <w:rsid w:val="009206BA"/>
+    <w:rPr>
+      <w:b/>
+      <w:bCs/>
+    </w:rPr>
+  </w:style>
+  <w:style w:type="character" w:customStyle="1" w:styleId="TematkomentarzaZnak">
+    <w:name w:val="Temat komentarza Znak"/>
+    <w:basedOn w:val="TekstkomentarzaZnak"/>
+    <w:link w:val="Tematkomentarza"/>
+    <w:uiPriority w:val="99"/>
+    <w:semiHidden/>
+    <w:rsid w:val="009206BA"/>
+    <w:rPr>
+      <w:rFonts w:ascii="PLRoman12-Bold" w:hAnsi="PLRoman12-Bold"/>
+      <w:b/>
+      <w:bCs/>
+      <w:sz w:val="20"/>
+      <w:szCs w:val="20"/>
+    </w:rPr>
+  </w:style>
+  <w:style w:type="paragraph" w:styleId="Tekstdymka">
+    <w:name w:val="Balloon Text"/>
+    <w:basedOn w:val="Normalny"/>
+    <w:link w:val="TekstdymkaZnak"/>
+    <w:uiPriority w:val="99"/>
+    <w:semiHidden/>
+    <w:unhideWhenUsed/>
+    <w:rsid w:val="009206BA"/>
+    <w:pPr>
+      <w:spacing w:line="240" w:lineRule="auto"/>
+    </w:pPr>
+    <w:rPr>
+      <w:rFonts w:ascii="Segoe UI" w:hAnsi="Segoe UI" w:cs="Segoe UI"/>
+      <w:sz w:val="18"/>
+      <w:szCs w:val="18"/>
+    </w:rPr>
+  </w:style>
+  <w:style w:type="character" w:customStyle="1" w:styleId="TekstdymkaZnak">
+    <w:name w:val="Tekst dymka Znak"/>
+    <w:basedOn w:val="Domylnaczcionkaakapitu"/>
+    <w:link w:val="Tekstdymka"/>
+    <w:uiPriority w:val="99"/>
+    <w:semiHidden/>
+    <w:rsid w:val="009206BA"/>
+    <w:rPr>
+      <w:rFonts w:ascii="Segoe UI" w:hAnsi="Segoe UI" w:cs="Segoe UI"/>
+      <w:sz w:val="18"/>
+      <w:szCs w:val="18"/>
+    </w:rPr>
+  </w:style>
+</w:styles>
+</file>
+
+<file path=word/stylesWithEffects.xml><?xml version="1.0" encoding="utf-8"?>
+<w:styles xmlns:wpc="http://schemas.microsoft.com/office/word/2010/wordprocessingCanvas" xmlns:mc="http://schemas.openxmlformats.org/markup-compatibility/2006" xmlns:o="urn:schemas-microsoft-com:office:office" xmlns:r="http://schemas.openxmlformats.org/officeDocument/2006/relationships" xmlns:m="http://schemas.openxmlformats.org/officeDocument/2006/math" xmlns:v="urn:schemas-microsoft-com:vml" xmlns:wp14="http://schemas.microsoft.com/office/word/2010/wordprocessingDrawing" xmlns:wp="http://schemas.openxmlformats.org/drawingml/2006/wordprocessingDrawing" xmlns:w10="urn:schemas-microsoft-com:office:word" xmlns:w="http://schemas.openxmlformats.org/wordprocessingml/2006/main" xmlns:w14="http://schemas.microsoft.com/office/word/2010/wordml" xmlns:wpg="http://schemas.microsoft.com/office/word/2010/wordprocessingGroup" xmlns:wpi="http://schemas.microsoft.com/office/word/2010/wordprocessingInk" xmlns:wne="http://schemas.microsoft.com/office/word/2006/wordml" xmlns:wps="http://schemas.microsoft.com/office/word/2010/wordprocessingShape" mc:Ignorable="w14 wp14">
+  <w:docDefaults>
+    <w:rPrDefault>
+      <w:rPr>
+        <w:rFonts w:asciiTheme="minorHAnsi" w:eastAsiaTheme="minorHAnsi" w:hAnsiTheme="minorHAnsi" w:cstheme="minorBidi"/>
+        <w:sz w:val="22"/>
+        <w:szCs w:val="22"/>
+        <w:lang w:val="pl-PL" w:eastAsia="en-US" w:bidi="ar-SA"/>
+      </w:rPr>
+    </w:rPrDefault>
+    <w:pPrDefault>
+      <w:pPr>
+        <w:spacing w:after="160" w:line="259" w:lineRule="auto"/>
+      </w:pPr>
+    </w:pPrDefault>
+  </w:docDefaults>
+  <w:latentStyles w:defLockedState="0" w:defUIPriority="99" w:defSemiHidden="1" w:defUnhideWhenUsed="1" w:defQFormat="0" w:count="267">
+    <w:lsdException w:name="Normal" w:semiHidden="0" w:uiPriority="0" w:unhideWhenUsed="0" w:qFormat="1"/>
+    <w:lsdException w:name="heading 1" w:semiHidden="0" w:uiPriority="9" w:unhideWhenUsed="0" w:qFormat="1"/>
+    <w:lsdException w:name="heading 2" w:uiPriority="9" w:qFormat="1"/>
+    <w:lsdException w:name="heading 3" w:uiPriority="9" w:qFormat="1"/>
+    <w:lsdException w:name="heading 4" w:uiPriority="9" w:qFormat="1"/>
+    <w:lsdException w:name="heading 5" w:uiPriority="9" w:qFormat="1"/>
+    <w:lsdException w:name="heading 6" w:uiPriority="9" w:qFormat="1"/>
+    <w:lsdException w:name="heading 7" w:uiPriority="9" w:qFormat="1"/>
+    <w:lsdException w:name="heading 8" w:uiPriority="9" w:qFormat="1"/>
+    <w:lsdException w:name="heading 9" w:uiPriority="9" w:qFormat="1"/>
+    <w:lsdException w:name="toc 1" w:uiPriority="39"/>
+    <w:lsdException w:name="toc 2" w:uiPriority="39"/>
+    <w:lsdException w:name="toc 3" w:uiPriority="39"/>
+    <w:lsdException w:name="toc 4" w:uiPriority="39"/>
+    <w:lsdException w:name="toc 5" w:uiPriority="39"/>
+    <w:lsdException w:name="toc 6" w:uiPriority="39"/>
+    <w:lsdException w:name="toc 7" w:uiPriority="39"/>
+    <w:lsdException w:name="toc 8" w:uiPriority="39"/>
+    <w:lsdException w:name="toc 9" w:uiPriority="39"/>
+    <w:lsdException w:name="caption" w:uiPriority="35" w:qFormat="1"/>
+    <w:lsdException w:name="Title" w:semiHidden="0" w:uiPriority="10" w:unhideWhenUsed="0" w:qFormat="1"/>
+    <w:lsdException w:name="Default Paragraph Font" w:uiPriority="1"/>
+    <w:lsdException w:name="Subtitle" w:semiHidden="0" w:uiPriority="11" w:unhideWhenUsed="0" w:qFormat="1"/>
+    <w:lsdException w:name="Strong" w:semiHidden="0" w:uiPriority="22" w:unhideWhenUsed="0" w:qFormat="1"/>
+    <w:lsdException w:name="Emphasis" w:semiHidden="0" w:uiPriority="20" w:unhideWhenUsed="0" w:qFormat="1"/>
+    <w:lsdException w:name="Table Grid" w:semiHidden="0" w:uiPriority="39" w:unhideWhenUsed="0"/>
+    <w:lsdException w:name="Placeholder Text" w:unhideWhenUsed="0"/>
+    <w:lsdException w:name="No Spacing" w:semiHidden="0" w:uiPriority="1" w:unhideWhenUsed="0" w:qFormat="1"/>
+    <w:lsdException w:name="Light Shading" w:semiHidden="0" w:uiPriority="60" w:unhideWhenUsed="0"/>
+    <w:lsdException w:name="Light List" w:semiHidden="0" w:uiPriority="61" w:unhideWhenUsed="0"/>
+    <w:lsdException w:name="Light Grid" w:semiHidden="0" w:uiPriority="62" w:unhideWhenUsed="0"/>
+    <w:lsdException w:name="Medium Shading 1" w:semiHidden="0" w:uiPriority="63" w:unhideWhenUsed="0"/>
+    <w:lsdException w:name="Medium Shading 2" w:semiHidden="0" w:uiPriority="64" w:unhideWhenUsed="0"/>
+    <w:lsdException w:name="Medium List 1" w:semiHidden="0" w:uiPriority="65" w:unhideWhenUsed="0"/>
+    <w:lsdException w:name="Medium List 2" w:semiHidden="0" w:uiPriority="66" w:unhideWhenUsed="0"/>
+    <w:lsdException w:name="Medium Grid 1" w:semiHidden="0" w:uiPriority="67" w:unhideWhenUsed="0"/>
+    <w:lsdException w:name="Medium Grid 2" w:semiHidden="0" w:uiPriority="68" w:unhideWhenUsed="0"/>
+    <w:lsdException w:name="Medium Grid 3" w:semiHidden="0" w:uiPriority="69" w:unhideWhenUsed="0"/>
+    <w:lsdException w:name="Dark List" w:semiHidden="0" w:uiPriority="70" w:unhideWhenUsed="0"/>
+    <w:lsdException w:name="Colorful Shading" w:semiHidden="0" w:uiPriority="71" w:unhideWhenUsed="0"/>
+    <w:lsdException w:name="Colorful List" w:semiHidden="0" w:uiPriority="72" w:unhideWhenUsed="0"/>
+    <w:lsdException w:name="Colorful Grid" w:semiHidden="0" w:uiPriority="73" w:unhideWhenUsed="0"/>
+    <w:lsdException w:name="Light Shading Accent 1" w:semiHidden="0" w:uiPriority="60" w:unhideWhenUsed="0"/>
+    <w:lsdException w:name="Light List Accent 1" w:semiHidden="0" w:uiPriority="61" w:unhideWhenUsed="0"/>
+    <w:lsdException w:name="Light Grid Accent 1" w:semiHidden="0" w:uiPriority="62" w:unhideWhenUsed="0"/>
+    <w:lsdException w:name="Medium Shading 1 Accent 1" w:semiHidden="0" w:uiPriority="63" w:unhideWhenUsed="0"/>
+    <w:lsdException w:name="Medium Shading 2 Accent 1" w:semiHidden="0" w:uiPriority="64" w:unhideWhenUsed="0"/>
+    <w:lsdException w:name="Medium List 1 Accent 1" w:semiHidden="0" w:uiPriority="65" w:unhideWhenUsed="0"/>
+    <w:lsdException w:name="Revision" w:unhideWhenUsed="0"/>
+    <w:lsdException w:name="List Paragraph" w:semiHidden="0" w:uiPriority="34" w:unhideWhenUsed="0" w:qFormat="1"/>
+    <w:lsdException w:name="Quote" w:semiHidden="0" w:uiPriority="29" w:unhideWhenUsed="0" w:qFormat="1"/>
+    <w:lsdException w:name="Intense Quote" w:semiHidden="0" w:uiPriority="30" w:unhideWhenUsed="0" w:qFormat="1"/>
+    <w:lsdException w:name="Medium List 2 Accent 1" w:semiHidden="0" w:uiPriority="66" w:unhideWhenUsed="0"/>
+    <w:lsdException w:name="Medium Grid 1 Accent 1" w:semiHidden="0" w:uiPriority="67" w:unhideWhenUsed="0"/>
+    <w:lsdException w:name="Medium Grid 2 Accent 1" w:semiHidden="0" w:uiPriority="68" w:unhideWhenUsed="0"/>
+    <w:lsdException w:name="Medium Grid 3 Accent 1" w:semiHidden="0" w:uiPriority="69" w:unhideWhenUsed="0"/>
+    <w:lsdException w:name="Dark List Accent 1" w:semiHidden="0" w:uiPriority="70" w:unhideWhenUsed="0"/>
+    <w:lsdException w:name="Colorful Shading Accent 1" w:semiHidden="0" w:uiPriority="71" w:unhideWhenUsed="0"/>
+    <w:lsdException w:name="Colorful List Accent 1" w:semiHidden="0" w:uiPriority="72" w:unhideWhenUsed="0"/>
+    <w:lsdException w:name="Colorful Grid Accent 1" w:semiHidden="0" w:uiPriority="73" w:unhideWhenUsed="0"/>
+    <w:lsdException w:name="Light Shading Accent 2" w:semiHidden="0" w:uiPriority="60" w:unhideWhenUsed="0"/>
+    <w:lsdException w:name="Light List Accent 2" w:semiHidden="0" w:uiPriority="61" w:unhideWhenUsed="0"/>
+    <w:lsdException w:name="Light Grid Accent 2" w:semiHidden="0" w:uiPriority="62" w:unhideWhenUsed="0"/>
+    <w:lsdException w:name="Medium Shading 1 Accent 2" w:semiHidden="0" w:uiPriority="63" w:unhideWhenUsed="0"/>
+    <w:lsdException w:name="Medium Shading 2 Accent 2" w:semiHidden="0" w:uiPriority="64" w:unhideWhenUsed="0"/>
+    <w:lsdException w:name="Medium List 1 Accent 2" w:semiHidden="0" w:uiPriority="65" w:unhideWhenUsed="0"/>
+    <w:lsdException w:name="Medium List 2 Accent 2" w:semiHidden="0" w:uiPriority="66" w:unhideWhenUsed="0"/>
+    <w:lsdException w:name="Medium Grid 1 Accent 2" w:semiHidden="0" w:uiPriority="67" w:unhideWhenUsed="0"/>
+    <w:lsdException w:name="Medium Grid 2 Accent 2" w:semiHidden="0" w:uiPriority="68" w:unhideWhenUsed="0"/>
+    <w:lsdException w:name="Medium Grid 3 Accent 2" w:semiHidden="0" w:uiPriority="69" w:unhideWhenUsed="0"/>
+    <w:lsdException w:name="Dark List Accent 2" w:semiHidden="0" w:uiPriority="70" w:unhideWhenUsed="0"/>
+    <w:lsdException w:name="Colorful Shading Accent 2" w:semiHidden="0" w:uiPriority="71" w:unhideWhenUsed="0"/>
+    <w:lsdException w:name="Colorful List Accent 2" w:semiHidden="0" w:uiPriority="72" w:unhideWhenUsed="0"/>
+    <w:lsdException w:name="Colorful Grid Accent 2" w:semiHidden="0" w:uiPriority="73" w:unhideWhenUsed="0"/>
+    <w:lsdException w:name="Light Shading Accent 3" w:semiHidden="0" w:uiPriority="60" w:unhideWhenUsed="0"/>
+    <w:lsdException w:name="Light List Accent 3" w:semiHidden="0" w:uiPriority="61" w:unhideWhenUsed="0"/>
+    <w:lsdException w:name="Light Grid Accent 3" w:semiHidden="0" w:uiPriority="62" w:unhideWhenUsed="0"/>
+    <w:lsdException w:name="Medium Shading 1 Accent 3" w:semiHidden="0" w:uiPriority="63" w:unhideWhenUsed="0"/>
+    <w:lsdException w:name="Medium Shading 2 Accent 3" w:semiHidden="0" w:uiPriority="64" w:unhideWhenUsed="0"/>
+    <w:lsdException w:name="Medium List 1 Accent 3" w:semiHidden="0" w:uiPriority="65" w:unhideWhenUsed="0"/>
+    <w:lsdException w:name="Medium List 2 Accent 3" w:semiHidden="0" w:uiPriority="66" w:unhideWhenUsed="0"/>
+    <w:lsdException w:name="Medium Grid 1 Accent 3" w:semiHidden="0" w:uiPriority="67" w:unhideWhenUsed="0"/>
+    <w:lsdException w:name="Medium Grid 2 Accent 3" w:semiHidden="0" w:uiPriority="68" w:unhideWhenUsed="0"/>
+    <w:lsdException w:name="Medium Grid 3 Accent 3" w:semiHidden="0" w:uiPriority="69" w:unhideWhenUsed="0"/>
+    <w:lsdException w:name="Dark List Accent 3" w:semiHidden="0" w:uiPriority="70" w:unhideWhenUsed="0"/>
+    <w:lsdException w:name="Colorful Shading Accent 3" w:semiHidden="0" w:uiPriority="71" w:unhideWhenUsed="0"/>
+    <w:lsdException w:name="Colorful List Accent 3" w:semiHidden="0" w:uiPriority="72" w:unhideWhenUsed="0"/>
+    <w:lsdException w:name="Colorful Grid Accent 3" w:semiHidden="0" w:uiPriority="73" w:unhideWhenUsed="0"/>
+    <w:lsdException w:name="Light Shading Accent 4" w:semiHidden="0" w:uiPriority="60" w:unhideWhenUsed="0"/>
+    <w:lsdException w:name="Light List Accent 4" w:semiHidden="0" w:uiPriority="61" w:unhideWhenUsed="0"/>
+    <w:lsdException w:name="Light Grid Accent 4" w:semiHidden="0" w:uiPriority="62" w:unhideWhenUsed="0"/>
+    <w:lsdException w:name="Medium Shading 1 Accent 4" w:semiHidden="0" w:uiPriority="63" w:unhideWhenUsed="0"/>
+    <w:lsdException w:name="Medium Shading 2 Accent 4" w:semiHidden="0" w:uiPriority="64" w:unhideWhenUsed="0"/>
+    <w:lsdException w:name="Medium List 1 Accent 4" w:semiHidden="0" w:uiPriority="65" w:unhideWhenUsed="0"/>
+    <w:lsdException w:name="Medium List 2 Accent 4" w:semiHidden="0" w:uiPriority="66" w:unhideWhenUsed="0"/>
+    <w:lsdException w:name="Medium Grid 1 Accent 4" w:semiHidden="0" w:uiPriority="67" w:unhideWhenUsed="0"/>
+    <w:lsdException w:name="Medium Grid 2 Accent 4" w:semiHidden="0" w:uiPriority="68" w:unhideWhenUsed="0"/>
+    <w:lsdException w:name="Medium Grid 3 Accent 4" w:semiHidden="0" w:uiPriority="69" w:unhideWhenUsed="0"/>
+    <w:lsdException w:name="Dark List Accent 4" w:semiHidden="0" w:uiPriority="70" w:unhideWhenUsed="0"/>
+    <w:lsdException w:name="Colorful Shading Accent 4" w:semiHidden="0" w:uiPriority="71" w:unhideWhenUsed="0"/>
+    <w:lsdException w:name="Colorful List Accent 4" w:semiHidden="0" w:uiPriority="72" w:unhideWhenUsed="0"/>
+    <w:lsdException w:name="Colorful Grid Accent 4" w:semiHidden="0" w:uiPriority="73" w:unhideWhenUsed="0"/>
+    <w:lsdException w:name="Light Shading Accent 5" w:semiHidden="0" w:uiPriority="60" w:unhideWhenUsed="0"/>
+    <w:lsdException w:name="Light List Accent 5" w:semiHidden="0" w:uiPriority="61" w:unhideWhenUsed="0"/>
+    <w:lsdException w:name="Light Grid Accent 5" w:semiHidden="0" w:uiPriority="62" w:unhideWhenUsed="0"/>
+    <w:lsdException w:name="Medium Shading 1 Accent 5" w:semiHidden="0" w:uiPriority="63" w:unhideWhenUsed="0"/>
+    <w:lsdException w:name="Medium Shading 2 Accent 5" w:semiHidden="0" w:uiPriority="64" w:unhideWhenUsed="0"/>
+    <w:lsdException w:name="Medium List 1 Accent 5" w:semiHidden="0" w:uiPriority="65" w:unhideWhenUsed="0"/>
+    <w:lsdException w:name="Medium List 2 Accent 5" w:semiHidden="0" w:uiPriority="66" w:unhideWhenUsed="0"/>
+    <w:lsdException w:name="Medium Grid 1 Accent 5" w:semiHidden="0" w:uiPriority="67" w:unhideWhenUsed="0"/>
+    <w:lsdException w:name="Medium Grid 2 Accent 5" w:semiHidden="0" w:uiPriority="68" w:unhideWhenUsed="0"/>
+    <w:lsdException w:name="Medium Grid 3 Accent 5" w:semiHidden="0" w:uiPriority="69" w:unhideWhenUsed="0"/>
+    <w:lsdException w:name="Dark List Accent 5" w:semiHidden="0" w:uiPriority="70" w:unhideWhenUsed="0"/>
+    <w:lsdException w:name="Colorful Shading Accent 5" w:semiHidden="0" w:uiPriority="71" w:unhideWhenUsed="0"/>
+    <w:lsdException w:name="Colorful List Accent 5" w:semiHidden="0" w:uiPriority="72" w:unhideWhenUsed="0"/>
+    <w:lsdException w:name="Colorful Grid Accent 5" w:semiHidden="0" w:uiPriority="73" w:unhideWhenUsed="0"/>
+    <w:lsdException w:name="Light Shading Accent 6" w:semiHidden="0" w:uiPriority="60" w:unhideWhenUsed="0"/>
+    <w:lsdException w:name="Light List Accent 6" w:semiHidden="0" w:uiPriority="61" w:unhideWhenUsed="0"/>
+    <w:lsdException w:name="Light Grid Accent 6" w:semiHidden="0" w:uiPriority="62" w:unhideWhenUsed="0"/>
+    <w:lsdException w:name="Medium Shading 1 Accent 6" w:semiHidden="0" w:uiPriority="63" w:unhideWhenUsed="0"/>
+    <w:lsdException w:name="Medium Shading 2 Accent 6" w:semiHidden="0" w:uiPriority="64" w:unhideWhenUsed="0"/>
+    <w:lsdException w:name="Medium List 1 Accent 6" w:semiHidden="0" w:uiPriority="65" w:unhideWhenUsed="0"/>
+    <w:lsdException w:name="Medium List 2 Accent 6" w:semiHidden="0" w:uiPriority="66" w:unhideWhenUsed="0"/>
+    <w:lsdException w:name="Medium Grid 1 Accent 6" w:semiHidden="0" w:uiPriority="67" w:unhideWhenUsed="0"/>
+    <w:lsdException w:name="Medium Grid 2 Accent 6" w:semiHidden="0" w:uiPriority="68" w:unhideWhenUsed="0"/>
+    <w:lsdException w:name="Medium Grid 3 Accent 6" w:semiHidden="0" w:uiPriority="69" w:unhideWhenUsed="0"/>
+    <w:lsdException w:name="Dark List Accent 6" w:semiHidden="0" w:uiPriority="70" w:unhideWhenUsed="0"/>
+    <w:lsdException w:name="Colorful Shading Accent 6" w:semiHidden="0" w:uiPriority="71" w:unhideWhenUsed="0"/>
+    <w:lsdException w:name="Colorful List Accent 6" w:semiHidden="0" w:uiPriority="72" w:unhideWhenUsed="0"/>
+    <w:lsdException w:name="Colorful Grid Accent 6" w:semiHidden="0" w:uiPriority="73" w:unhideWhenUsed="0"/>
+    <w:lsdException w:name="Subtle Emphasis" w:semiHidden="0" w:uiPriority="19" w:unhideWhenUsed="0" w:qFormat="1"/>
+    <w:lsdException w:name="Intense Emphasis" w:semiHidden="0" w:uiPriority="21" w:unhideWhenUsed="0" w:qFormat="1"/>
+    <w:lsdException w:name="Subtle Reference" w:semiHidden="0" w:uiPriority="31" w:unhideWhenUsed="0" w:qFormat="1"/>
+    <w:lsdException w:name="Intense Reference" w:semiHidden="0" w:uiPriority="32" w:unhideWhenUsed="0" w:qFormat="1"/>
+    <w:lsdException w:name="Book Title" w:semiHidden="0" w:uiPriority="33" w:unhideWhenUsed="0" w:qFormat="1"/>
+    <w:lsdException w:name="Bibliography" w:uiPriority="37"/>
+    <w:lsdException w:name="TOC Heading" w:uiPriority="39" w:qFormat="1"/>
   </w:latentStyles>
   <w:style w:type="paragraph" w:default="1" w:styleId="Normalny">
     <w:name w:val="Normal"/>
@@ -3957,7 +4255,7 @@
     </a:clrScheme>
     <a:fontScheme name="Office">
       <a:majorFont>
-        <a:latin typeface="Calibri Light" panose="020F0302020204030204"/>
+        <a:latin typeface="Calibri Light"/>
         <a:ea typeface=""/>
         <a:cs typeface=""/>
         <a:font script="Jpan" typeface="ＭＳ ゴシック"/>
@@ -3992,7 +4290,7 @@
         <a:font script="Geor" typeface="Sylfaen"/>
       </a:majorFont>
       <a:minorFont>
-        <a:latin typeface="Calibri" panose="020F0502020204030204"/>
+        <a:latin typeface="Calibri"/>
         <a:ea typeface=""/>
         <a:cs typeface=""/>
         <a:font script="Jpan" typeface="ＭＳ 明朝"/>
@@ -4169,7 +4467,7 @@
   <a:extraClrSchemeLst/>
   <a:extLst>
     <a:ext uri="{05A4C25C-085E-4340-85A3-A5531E510DB2}">
-      <thm15:themeFamily xmlns:thm15="http://schemas.microsoft.com/office/thememl/2012/main" name="Office Theme" id="{62F939B6-93AF-4DB8-9C6B-D6C7DFDC589F}" vid="{4A3C46E8-61CC-4603-A589-7422A47A8E4A}"/>
+      <thm15:themeFamily xmlns:thm15="http://schemas.microsoft.com/office/thememl/2012/main" xmlns="" name="Office Theme" id="{62F939B6-93AF-4DB8-9C6B-D6C7DFDC589F}" vid="{4A3C46E8-61CC-4603-A589-7422A47A8E4A}"/>
     </a:ext>
   </a:extLst>
 </a:theme>

</xml_diff>